<commit_message>
Changes in DOC titles
</commit_message>
<xml_diff>
--- a/documentation/DocumentationPII.docx
+++ b/documentation/DocumentationPII.docx
@@ -1,6 +1,6 @@
 
 <file path=word/document.xml><?xml version="1.0" encoding="utf-8"?>
-<w:document xmlns:wpc="http://schemas.microsoft.com/office/word/2010/wordprocessingCanvas" xmlns:cx="http://schemas.microsoft.com/office/drawing/2014/chartex" xmlns:cx1="http://schemas.microsoft.com/office/drawing/2015/9/8/chartex" xmlns:mc="http://schemas.openxmlformats.org/markup-compatibility/2006" xmlns:o="urn:schemas-microsoft-com:office:office" xmlns:r="http://schemas.openxmlformats.org/officeDocument/2006/relationships" xmlns:m="http://schemas.openxmlformats.org/officeDocument/2006/math" xmlns:v="urn:schemas-microsoft-com:vml" xmlns:wp14="http://schemas.microsoft.com/office/word/2010/wordprocessingDrawing" xmlns:wp="http://schemas.openxmlformats.org/drawingml/2006/wordprocessingDrawing" xmlns:w10="urn:schemas-microsoft-com:office:word" xmlns:w="http://schemas.openxmlformats.org/wordprocessingml/2006/main" xmlns:w14="http://schemas.microsoft.com/office/word/2010/wordml" xmlns:w15="http://schemas.microsoft.com/office/word/2012/wordml" xmlns:w16se="http://schemas.microsoft.com/office/word/2015/wordml/symex" xmlns:wpg="http://schemas.microsoft.com/office/word/2010/wordprocessingGroup" xmlns:wpi="http://schemas.microsoft.com/office/word/2010/wordprocessingInk" xmlns:wne="http://schemas.microsoft.com/office/word/2006/wordml" xmlns:wps="http://schemas.microsoft.com/office/word/2010/wordprocessingShape" mc:Ignorable="w14 w15 w16se wp14">
+<w:document xmlns:wpc="http://schemas.microsoft.com/office/word/2010/wordprocessingCanvas" xmlns:cx="http://schemas.microsoft.com/office/drawing/2014/chartex" xmlns:cx1="http://schemas.microsoft.com/office/drawing/2015/9/8/chartex" xmlns:cx2="http://schemas.microsoft.com/office/drawing/2015/10/21/chartex" xmlns:cx3="http://schemas.microsoft.com/office/drawing/2016/5/9/chartex" xmlns:cx4="http://schemas.microsoft.com/office/drawing/2016/5/10/chartex" xmlns:cx5="http://schemas.microsoft.com/office/drawing/2016/5/11/chartex" xmlns:cx6="http://schemas.microsoft.com/office/drawing/2016/5/12/chartex" xmlns:cx7="http://schemas.microsoft.com/office/drawing/2016/5/13/chartex" xmlns:cx8="http://schemas.microsoft.com/office/drawing/2016/5/14/chartex" xmlns:mc="http://schemas.openxmlformats.org/markup-compatibility/2006" xmlns:aink="http://schemas.microsoft.com/office/drawing/2016/ink" xmlns:am3d="http://schemas.microsoft.com/office/drawing/2017/model3d" xmlns:o="urn:schemas-microsoft-com:office:office" xmlns:r="http://schemas.openxmlformats.org/officeDocument/2006/relationships" xmlns:m="http://schemas.openxmlformats.org/officeDocument/2006/math" xmlns:v="urn:schemas-microsoft-com:vml" xmlns:wp14="http://schemas.microsoft.com/office/word/2010/wordprocessingDrawing" xmlns:wp="http://schemas.openxmlformats.org/drawingml/2006/wordprocessingDrawing" xmlns:w10="urn:schemas-microsoft-com:office:word" xmlns:w="http://schemas.openxmlformats.org/wordprocessingml/2006/main" xmlns:w14="http://schemas.microsoft.com/office/word/2010/wordml" xmlns:w15="http://schemas.microsoft.com/office/word/2012/wordml" xmlns:w16cex="http://schemas.microsoft.com/office/word/2018/wordml/cex" xmlns:w16cid="http://schemas.microsoft.com/office/word/2016/wordml/cid" xmlns:w16="http://schemas.microsoft.com/office/word/2018/wordml" xmlns:w16sdtdh="http://schemas.microsoft.com/office/word/2020/wordml/sdtdatahash" xmlns:w16se="http://schemas.microsoft.com/office/word/2015/wordml/symex" xmlns:wpg="http://schemas.microsoft.com/office/word/2010/wordprocessingGroup" xmlns:wpi="http://schemas.microsoft.com/office/word/2010/wordprocessingInk" xmlns:wne="http://schemas.microsoft.com/office/word/2006/wordml" xmlns:wps="http://schemas.microsoft.com/office/word/2010/wordprocessingShape" mc:Ignorable="w14 w15 w16se w16cid w16 w16cex w16sdtdh wp14">
   <w:body>
     <w:p>
       <w:pPr>
@@ -383,7 +383,29 @@
           <w:szCs w:val="28"/>
           <w:lang w:eastAsia="bg-BG"/>
         </w:rPr>
-        <w:t>Елина Календерова – ИСН – 471 219 051</w:t>
+        <w:t xml:space="preserve">Елина </w:t>
+      </w:r>
+      <w:proofErr w:type="spellStart"/>
+      <w:r>
+        <w:rPr>
+          <w:rFonts w:eastAsia="Times New Roman" w:cstheme="minorHAnsi"/>
+          <w:color w:val="000000"/>
+          <w:sz w:val="28"/>
+          <w:szCs w:val="28"/>
+          <w:lang w:eastAsia="bg-BG"/>
+        </w:rPr>
+        <w:t>Календерова</w:t>
+      </w:r>
+      <w:proofErr w:type="spellEnd"/>
+      <w:r>
+        <w:rPr>
+          <w:rFonts w:eastAsia="Times New Roman" w:cstheme="minorHAnsi"/>
+          <w:color w:val="000000"/>
+          <w:sz w:val="28"/>
+          <w:szCs w:val="28"/>
+          <w:lang w:eastAsia="bg-BG"/>
+        </w:rPr>
+        <w:t xml:space="preserve"> – ИСН – 471 219 051</w:t>
       </w:r>
     </w:p>
     <w:p>
@@ -614,7 +636,7 @@
             <w:rPr>
               <w:rFonts w:eastAsiaTheme="minorEastAsia"/>
               <w:noProof/>
-              <w:lang w:val="en-US"/>
+              <w:lang w:eastAsia="bg-BG"/>
             </w:rPr>
           </w:pPr>
           <w:r>
@@ -626,7 +648,7 @@
           <w:r>
             <w:fldChar w:fldCharType="separate"/>
           </w:r>
-          <w:hyperlink w:anchor="_Toc102575887" w:history="1">
+          <w:hyperlink w:anchor="_Toc103586353" w:history="1">
             <w:r>
               <w:rPr>
                 <w:rStyle w:val="Hyperlink"/>
@@ -641,7 +663,7 @@
               <w:rPr>
                 <w:rFonts w:eastAsiaTheme="minorEastAsia"/>
                 <w:noProof/>
-                <w:lang w:val="en-US"/>
+                <w:lang w:eastAsia="bg-BG"/>
               </w:rPr>
               <w:tab/>
             </w:r>
@@ -674,7 +696,7 @@
                 <w:noProof/>
                 <w:webHidden/>
               </w:rPr>
-              <w:instrText xml:space="preserve"> PAGEREF _Toc102575887 \h </w:instrText>
+              <w:instrText xml:space="preserve"> PAGEREF _Toc103586353 \h </w:instrText>
             </w:r>
             <w:r>
               <w:rPr>
@@ -715,10 +737,10 @@
             <w:rPr>
               <w:rFonts w:eastAsiaTheme="minorEastAsia"/>
               <w:noProof/>
-              <w:lang w:val="en-US"/>
+              <w:lang w:eastAsia="bg-BG"/>
             </w:rPr>
           </w:pPr>
-          <w:hyperlink w:anchor="_Toc102575888" w:history="1">
+          <w:hyperlink w:anchor="_Toc103586354" w:history="1">
             <w:r>
               <w:rPr>
                 <w:rStyle w:val="Hyperlink"/>
@@ -733,7 +755,7 @@
               <w:rPr>
                 <w:rFonts w:eastAsiaTheme="minorEastAsia"/>
                 <w:noProof/>
-                <w:lang w:val="en-US"/>
+                <w:lang w:eastAsia="bg-BG"/>
               </w:rPr>
               <w:tab/>
             </w:r>
@@ -766,7 +788,7 @@
                 <w:noProof/>
                 <w:webHidden/>
               </w:rPr>
-              <w:instrText xml:space="preserve"> PAGEREF _Toc102575888 \h </w:instrText>
+              <w:instrText xml:space="preserve"> PAGEREF _Toc103586354 \h </w:instrText>
             </w:r>
             <w:r>
               <w:rPr>
@@ -806,10 +828,10 @@
             <w:rPr>
               <w:rFonts w:eastAsiaTheme="minorEastAsia"/>
               <w:noProof/>
-              <w:lang w:val="en-US"/>
+              <w:lang w:eastAsia="bg-BG"/>
             </w:rPr>
           </w:pPr>
-          <w:hyperlink w:anchor="_Toc102575889" w:history="1">
+          <w:hyperlink w:anchor="_Toc103586355" w:history="1">
             <w:r>
               <w:rPr>
                 <w:rStyle w:val="Hyperlink"/>
@@ -839,7 +861,7 @@
                 <w:noProof/>
                 <w:webHidden/>
               </w:rPr>
-              <w:instrText xml:space="preserve"> PAGEREF _Toc102575889 \h </w:instrText>
+              <w:instrText xml:space="preserve"> PAGEREF _Toc103586355 \h </w:instrText>
             </w:r>
             <w:r>
               <w:rPr>
@@ -880,10 +902,10 @@
             <w:rPr>
               <w:rFonts w:eastAsiaTheme="minorEastAsia"/>
               <w:noProof/>
-              <w:lang w:val="en-US"/>
+              <w:lang w:eastAsia="bg-BG"/>
             </w:rPr>
           </w:pPr>
-          <w:hyperlink w:anchor="_Toc102575890" w:history="1">
+          <w:hyperlink w:anchor="_Toc103586356" w:history="1">
             <w:r>
               <w:rPr>
                 <w:rStyle w:val="Hyperlink"/>
@@ -898,7 +920,7 @@
               <w:rPr>
                 <w:rFonts w:eastAsiaTheme="minorEastAsia"/>
                 <w:noProof/>
-                <w:lang w:val="en-US"/>
+                <w:lang w:eastAsia="bg-BG"/>
               </w:rPr>
               <w:tab/>
             </w:r>
@@ -931,7 +953,7 @@
                 <w:noProof/>
                 <w:webHidden/>
               </w:rPr>
-              <w:instrText xml:space="preserve"> PAGEREF _Toc102575890 \h </w:instrText>
+              <w:instrText xml:space="preserve"> PAGEREF _Toc103586356 \h </w:instrText>
             </w:r>
             <w:r>
               <w:rPr>
@@ -972,10 +994,10 @@
             <w:rPr>
               <w:rFonts w:eastAsiaTheme="minorEastAsia"/>
               <w:noProof/>
-              <w:lang w:val="en-US"/>
+              <w:lang w:eastAsia="bg-BG"/>
             </w:rPr>
           </w:pPr>
-          <w:hyperlink w:anchor="_Toc102575891" w:history="1">
+          <w:hyperlink w:anchor="_Toc103586357" w:history="1">
             <w:r>
               <w:rPr>
                 <w:rStyle w:val="Hyperlink"/>
@@ -990,7 +1012,7 @@
               <w:rPr>
                 <w:rFonts w:eastAsiaTheme="minorEastAsia"/>
                 <w:noProof/>
-                <w:lang w:val="en-US"/>
+                <w:lang w:eastAsia="bg-BG"/>
               </w:rPr>
               <w:tab/>
             </w:r>
@@ -1023,7 +1045,7 @@
                 <w:noProof/>
                 <w:webHidden/>
               </w:rPr>
-              <w:instrText xml:space="preserve"> PAGEREF _Toc102575891 \h </w:instrText>
+              <w:instrText xml:space="preserve"> PAGEREF _Toc103586357 \h </w:instrText>
             </w:r>
             <w:r>
               <w:rPr>
@@ -1064,10 +1086,10 @@
             <w:rPr>
               <w:rFonts w:eastAsiaTheme="minorEastAsia"/>
               <w:noProof/>
-              <w:lang w:val="en-US"/>
+              <w:lang w:eastAsia="bg-BG"/>
             </w:rPr>
           </w:pPr>
-          <w:hyperlink w:anchor="_Toc102575892" w:history="1">
+          <w:hyperlink w:anchor="_Toc103586358" w:history="1">
             <w:r>
               <w:rPr>
                 <w:rStyle w:val="Hyperlink"/>
@@ -1082,7 +1104,7 @@
               <w:rPr>
                 <w:rFonts w:eastAsiaTheme="minorEastAsia"/>
                 <w:noProof/>
-                <w:lang w:val="en-US"/>
+                <w:lang w:eastAsia="bg-BG"/>
               </w:rPr>
               <w:tab/>
             </w:r>
@@ -1115,7 +1137,7 @@
                 <w:noProof/>
                 <w:webHidden/>
               </w:rPr>
-              <w:instrText xml:space="preserve"> PAGEREF _Toc102575892 \h </w:instrText>
+              <w:instrText xml:space="preserve"> PAGEREF _Toc103586358 \h </w:instrText>
             </w:r>
             <w:r>
               <w:rPr>
@@ -1156,10 +1178,10 @@
             <w:rPr>
               <w:rFonts w:eastAsiaTheme="minorEastAsia"/>
               <w:noProof/>
-              <w:lang w:val="en-US"/>
+              <w:lang w:eastAsia="bg-BG"/>
             </w:rPr>
           </w:pPr>
-          <w:hyperlink w:anchor="_Toc102575893" w:history="1">
+          <w:hyperlink w:anchor="_Toc103586359" w:history="1">
             <w:r>
               <w:rPr>
                 <w:rStyle w:val="Hyperlink"/>
@@ -1174,7 +1196,7 @@
               <w:rPr>
                 <w:rFonts w:eastAsiaTheme="minorEastAsia"/>
                 <w:noProof/>
-                <w:lang w:val="en-US"/>
+                <w:lang w:eastAsia="bg-BG"/>
               </w:rPr>
               <w:tab/>
             </w:r>
@@ -1207,7 +1229,7 @@
                 <w:noProof/>
                 <w:webHidden/>
               </w:rPr>
-              <w:instrText xml:space="preserve"> PAGEREF _Toc102575893 \h </w:instrText>
+              <w:instrText xml:space="preserve"> PAGEREF _Toc103586359 \h </w:instrText>
             </w:r>
             <w:r>
               <w:rPr>
@@ -1247,10 +1269,10 @@
             <w:rPr>
               <w:rFonts w:eastAsiaTheme="minorEastAsia"/>
               <w:noProof/>
-              <w:lang w:val="en-US"/>
+              <w:lang w:eastAsia="bg-BG"/>
             </w:rPr>
           </w:pPr>
-          <w:hyperlink w:anchor="_Toc102575894" w:history="1">
+          <w:hyperlink w:anchor="_Toc103586360" w:history="1">
             <w:r>
               <w:rPr>
                 <w:rStyle w:val="Hyperlink"/>
@@ -1280,7 +1302,7 @@
                 <w:noProof/>
                 <w:webHidden/>
               </w:rPr>
-              <w:instrText xml:space="preserve"> PAGEREF _Toc102575894 \h </w:instrText>
+              <w:instrText xml:space="preserve"> PAGEREF _Toc103586360 \h </w:instrText>
             </w:r>
             <w:r>
               <w:rPr>
@@ -1321,10 +1343,10 @@
             <w:rPr>
               <w:rFonts w:eastAsiaTheme="minorEastAsia"/>
               <w:noProof/>
-              <w:lang w:val="en-US"/>
+              <w:lang w:eastAsia="bg-BG"/>
             </w:rPr>
           </w:pPr>
-          <w:hyperlink w:anchor="_Toc102575895" w:history="1">
+          <w:hyperlink w:anchor="_Toc103586361" w:history="1">
             <w:r>
               <w:rPr>
                 <w:rStyle w:val="Hyperlink"/>
@@ -1339,7 +1361,7 @@
               <w:rPr>
                 <w:rFonts w:eastAsiaTheme="minorEastAsia"/>
                 <w:noProof/>
-                <w:lang w:val="en-US"/>
+                <w:lang w:eastAsia="bg-BG"/>
               </w:rPr>
               <w:tab/>
             </w:r>
@@ -1372,7 +1394,7 @@
                 <w:noProof/>
                 <w:webHidden/>
               </w:rPr>
-              <w:instrText xml:space="preserve"> PAGEREF _Toc102575895 \h </w:instrText>
+              <w:instrText xml:space="preserve"> PAGEREF _Toc103586361 \h </w:instrText>
             </w:r>
             <w:r>
               <w:rPr>
@@ -1413,10 +1435,10 @@
             <w:rPr>
               <w:rFonts w:eastAsiaTheme="minorEastAsia"/>
               <w:noProof/>
-              <w:lang w:val="en-US"/>
+              <w:lang w:eastAsia="bg-BG"/>
             </w:rPr>
           </w:pPr>
-          <w:hyperlink w:anchor="_Toc102575896" w:history="1">
+          <w:hyperlink w:anchor="_Toc103586362" w:history="1">
             <w:r>
               <w:rPr>
                 <w:rStyle w:val="Hyperlink"/>
@@ -1431,7 +1453,7 @@
               <w:rPr>
                 <w:rFonts w:eastAsiaTheme="minorEastAsia"/>
                 <w:noProof/>
-                <w:lang w:val="en-US"/>
+                <w:lang w:eastAsia="bg-BG"/>
               </w:rPr>
               <w:tab/>
             </w:r>
@@ -1465,7 +1487,7 @@
                 <w:noProof/>
                 <w:webHidden/>
               </w:rPr>
-              <w:instrText xml:space="preserve"> PAGEREF _Toc102575896 \h </w:instrText>
+              <w:instrText xml:space="preserve"> PAGEREF _Toc103586362 \h </w:instrText>
             </w:r>
             <w:r>
               <w:rPr>
@@ -1506,10 +1528,10 @@
             <w:rPr>
               <w:rFonts w:eastAsiaTheme="minorEastAsia"/>
               <w:noProof/>
-              <w:lang w:val="en-US"/>
+              <w:lang w:eastAsia="bg-BG"/>
             </w:rPr>
           </w:pPr>
-          <w:hyperlink w:anchor="_Toc102575897" w:history="1">
+          <w:hyperlink w:anchor="_Toc103586363" w:history="1">
             <w:r>
               <w:rPr>
                 <w:rStyle w:val="Hyperlink"/>
@@ -1524,7 +1546,7 @@
               <w:rPr>
                 <w:rFonts w:eastAsiaTheme="minorEastAsia"/>
                 <w:noProof/>
-                <w:lang w:val="en-US"/>
+                <w:lang w:eastAsia="bg-BG"/>
               </w:rPr>
               <w:tab/>
             </w:r>
@@ -1558,7 +1580,7 @@
                 <w:noProof/>
                 <w:webHidden/>
               </w:rPr>
-              <w:instrText xml:space="preserve"> PAGEREF _Toc102575897 \h </w:instrText>
+              <w:instrText xml:space="preserve"> PAGEREF _Toc103586363 \h </w:instrText>
             </w:r>
             <w:r>
               <w:rPr>
@@ -1599,10 +1621,10 @@
             <w:rPr>
               <w:rFonts w:eastAsiaTheme="minorEastAsia"/>
               <w:noProof/>
-              <w:lang w:val="en-US"/>
+              <w:lang w:eastAsia="bg-BG"/>
             </w:rPr>
           </w:pPr>
-          <w:hyperlink w:anchor="_Toc102575898" w:history="1">
+          <w:hyperlink w:anchor="_Toc103586364" w:history="1">
             <w:r>
               <w:rPr>
                 <w:rStyle w:val="Hyperlink"/>
@@ -1617,7 +1639,7 @@
               <w:rPr>
                 <w:rFonts w:eastAsiaTheme="minorEastAsia"/>
                 <w:noProof/>
-                <w:lang w:val="en-US"/>
+                <w:lang w:eastAsia="bg-BG"/>
               </w:rPr>
               <w:tab/>
             </w:r>
@@ -1651,7 +1673,7 @@
                 <w:noProof/>
                 <w:webHidden/>
               </w:rPr>
-              <w:instrText xml:space="preserve"> PAGEREF _Toc102575898 \h </w:instrText>
+              <w:instrText xml:space="preserve"> PAGEREF _Toc103586364 \h </w:instrText>
             </w:r>
             <w:r>
               <w:rPr>
@@ -1692,10 +1714,10 @@
             <w:rPr>
               <w:rFonts w:eastAsiaTheme="minorEastAsia"/>
               <w:noProof/>
-              <w:lang w:val="en-US"/>
+              <w:lang w:eastAsia="bg-BG"/>
             </w:rPr>
           </w:pPr>
-          <w:hyperlink w:anchor="_Toc102575899" w:history="1">
+          <w:hyperlink w:anchor="_Toc103586365" w:history="1">
             <w:r>
               <w:rPr>
                 <w:rStyle w:val="Hyperlink"/>
@@ -1710,7 +1732,7 @@
               <w:rPr>
                 <w:rFonts w:eastAsiaTheme="minorEastAsia"/>
                 <w:noProof/>
-                <w:lang w:val="en-US"/>
+                <w:lang w:eastAsia="bg-BG"/>
               </w:rPr>
               <w:tab/>
             </w:r>
@@ -1744,7 +1766,7 @@
                 <w:noProof/>
                 <w:webHidden/>
               </w:rPr>
-              <w:instrText xml:space="preserve"> PAGEREF _Toc102575899 \h </w:instrText>
+              <w:instrText xml:space="preserve"> PAGEREF _Toc103586365 \h </w:instrText>
             </w:r>
             <w:r>
               <w:rPr>
@@ -1784,10 +1806,10 @@
             <w:rPr>
               <w:rFonts w:eastAsiaTheme="minorEastAsia"/>
               <w:noProof/>
-              <w:lang w:val="en-US"/>
+              <w:lang w:eastAsia="bg-BG"/>
             </w:rPr>
           </w:pPr>
-          <w:hyperlink w:anchor="_Toc102575900" w:history="1">
+          <w:hyperlink w:anchor="_Toc103586366" w:history="1">
             <w:r>
               <w:rPr>
                 <w:rStyle w:val="Hyperlink"/>
@@ -1816,7 +1838,7 @@
                 <w:noProof/>
                 <w:webHidden/>
               </w:rPr>
-              <w:instrText xml:space="preserve"> PAGEREF _Toc102575900 \h </w:instrText>
+              <w:instrText xml:space="preserve"> PAGEREF _Toc103586366 \h </w:instrText>
             </w:r>
             <w:r>
               <w:rPr>
@@ -1856,10 +1878,10 @@
             <w:rPr>
               <w:rFonts w:eastAsiaTheme="minorEastAsia"/>
               <w:noProof/>
-              <w:lang w:val="en-US"/>
+              <w:lang w:eastAsia="bg-BG"/>
             </w:rPr>
           </w:pPr>
-          <w:hyperlink w:anchor="_Toc102575901" w:history="1">
+          <w:hyperlink w:anchor="_Toc103586367" w:history="1">
             <w:r>
               <w:rPr>
                 <w:rStyle w:val="Hyperlink"/>
@@ -1889,7 +1911,7 @@
                 <w:noProof/>
                 <w:webHidden/>
               </w:rPr>
-              <w:instrText xml:space="preserve"> PAGEREF _Toc102575901 \h </w:instrText>
+              <w:instrText xml:space="preserve"> PAGEREF _Toc103586367 \h </w:instrText>
             </w:r>
             <w:r>
               <w:rPr>
@@ -1929,10 +1951,10 @@
             <w:rPr>
               <w:rFonts w:eastAsiaTheme="minorEastAsia"/>
               <w:noProof/>
-              <w:lang w:val="en-US"/>
+              <w:lang w:eastAsia="bg-BG"/>
             </w:rPr>
           </w:pPr>
-          <w:hyperlink w:anchor="_Toc102575902" w:history="1">
+          <w:hyperlink w:anchor="_Toc103586368" w:history="1">
             <w:r>
               <w:rPr>
                 <w:rStyle w:val="Hyperlink"/>
@@ -1962,7 +1984,7 @@
                 <w:noProof/>
                 <w:webHidden/>
               </w:rPr>
-              <w:instrText xml:space="preserve"> PAGEREF _Toc102575902 \h </w:instrText>
+              <w:instrText xml:space="preserve"> PAGEREF _Toc103586368 \h </w:instrText>
             </w:r>
             <w:r>
               <w:rPr>
@@ -2003,10 +2025,10 @@
             <w:rPr>
               <w:rFonts w:eastAsiaTheme="minorEastAsia"/>
               <w:noProof/>
-              <w:lang w:val="en-US"/>
+              <w:lang w:eastAsia="bg-BG"/>
             </w:rPr>
           </w:pPr>
-          <w:hyperlink w:anchor="_Toc102575903" w:history="1">
+          <w:hyperlink w:anchor="_Toc103586369" w:history="1">
             <w:r>
               <w:rPr>
                 <w:rStyle w:val="Hyperlink"/>
@@ -2021,7 +2043,7 @@
               <w:rPr>
                 <w:rFonts w:eastAsiaTheme="minorEastAsia"/>
                 <w:noProof/>
-                <w:lang w:val="en-US"/>
+                <w:lang w:eastAsia="bg-BG"/>
               </w:rPr>
               <w:tab/>
             </w:r>
@@ -2064,7 +2086,7 @@
                 <w:noProof/>
                 <w:webHidden/>
               </w:rPr>
-              <w:instrText xml:space="preserve"> PAGEREF _Toc102575903 \h </w:instrText>
+              <w:instrText xml:space="preserve"> PAGEREF _Toc103586369 \h </w:instrText>
             </w:r>
             <w:r>
               <w:rPr>
@@ -2104,10 +2126,10 @@
             <w:rPr>
               <w:rFonts w:eastAsiaTheme="minorEastAsia"/>
               <w:noProof/>
-              <w:lang w:val="en-US"/>
+              <w:lang w:eastAsia="bg-BG"/>
             </w:rPr>
           </w:pPr>
-          <w:hyperlink w:anchor="_Toc102575904" w:history="1">
+          <w:hyperlink w:anchor="_Toc103586370" w:history="1">
             <w:r>
               <w:rPr>
                 <w:rStyle w:val="Hyperlink"/>
@@ -2135,7 +2157,7 @@
                 <w:noProof/>
                 <w:webHidden/>
               </w:rPr>
-              <w:instrText xml:space="preserve"> PAGEREF _Toc102575904 \h </w:instrText>
+              <w:instrText xml:space="preserve"> PAGEREF _Toc103586370 \h </w:instrText>
             </w:r>
             <w:r>
               <w:rPr>
@@ -2175,10 +2197,10 @@
             <w:rPr>
               <w:rFonts w:eastAsiaTheme="minorEastAsia"/>
               <w:noProof/>
-              <w:lang w:val="en-US"/>
+              <w:lang w:eastAsia="bg-BG"/>
             </w:rPr>
           </w:pPr>
-          <w:hyperlink w:anchor="_Toc102575905" w:history="1">
+          <w:hyperlink w:anchor="_Toc103586371" w:history="1">
             <w:r>
               <w:rPr>
                 <w:rStyle w:val="Hyperlink"/>
@@ -2206,7 +2228,7 @@
                 <w:noProof/>
                 <w:webHidden/>
               </w:rPr>
-              <w:instrText xml:space="preserve"> PAGEREF _Toc102575905 \h </w:instrText>
+              <w:instrText xml:space="preserve"> PAGEREF _Toc103586371 \h </w:instrText>
             </w:r>
             <w:r>
               <w:rPr>
@@ -2247,10 +2269,10 @@
             <w:rPr>
               <w:rFonts w:eastAsiaTheme="minorEastAsia"/>
               <w:noProof/>
-              <w:lang w:val="en-US"/>
+              <w:lang w:eastAsia="bg-BG"/>
             </w:rPr>
           </w:pPr>
-          <w:hyperlink w:anchor="_Toc102575906" w:history="1">
+          <w:hyperlink w:anchor="_Toc103586372" w:history="1">
             <w:r>
               <w:rPr>
                 <w:rStyle w:val="Hyperlink"/>
@@ -2265,7 +2287,7 @@
               <w:rPr>
                 <w:rFonts w:eastAsiaTheme="minorEastAsia"/>
                 <w:noProof/>
-                <w:lang w:val="en-US"/>
+                <w:lang w:eastAsia="bg-BG"/>
               </w:rPr>
               <w:tab/>
             </w:r>
@@ -2298,7 +2320,7 @@
                 <w:noProof/>
                 <w:webHidden/>
               </w:rPr>
-              <w:instrText xml:space="preserve"> PAGEREF _Toc102575906 \h </w:instrText>
+              <w:instrText xml:space="preserve"> PAGEREF _Toc103586372 \h </w:instrText>
             </w:r>
             <w:r>
               <w:rPr>
@@ -2339,10 +2361,10 @@
             <w:rPr>
               <w:rFonts w:eastAsiaTheme="minorEastAsia"/>
               <w:noProof/>
-              <w:lang w:val="en-US"/>
+              <w:lang w:eastAsia="bg-BG"/>
             </w:rPr>
           </w:pPr>
-          <w:hyperlink w:anchor="_Toc102575907" w:history="1">
+          <w:hyperlink w:anchor="_Toc103586373" w:history="1">
             <w:r>
               <w:rPr>
                 <w:rStyle w:val="Hyperlink"/>
@@ -2355,7 +2377,7 @@
               <w:rPr>
                 <w:rFonts w:eastAsiaTheme="minorEastAsia"/>
                 <w:noProof/>
-                <w:lang w:val="en-US"/>
+                <w:lang w:eastAsia="bg-BG"/>
               </w:rPr>
               <w:tab/>
             </w:r>
@@ -2386,7 +2408,7 @@
                 <w:noProof/>
                 <w:webHidden/>
               </w:rPr>
-              <w:instrText xml:space="preserve"> PAGEREF _Toc102575907 \h </w:instrText>
+              <w:instrText xml:space="preserve"> PAGEREF _Toc103586373 \h </w:instrText>
             </w:r>
             <w:r>
               <w:rPr>
@@ -2426,10 +2448,10 @@
             <w:rPr>
               <w:rFonts w:eastAsiaTheme="minorEastAsia"/>
               <w:noProof/>
-              <w:lang w:val="en-US"/>
+              <w:lang w:eastAsia="bg-BG"/>
             </w:rPr>
           </w:pPr>
-          <w:hyperlink w:anchor="_Toc102575908" w:history="1">
+          <w:hyperlink w:anchor="_Toc103586374" w:history="1">
             <w:r>
               <w:rPr>
                 <w:rStyle w:val="Hyperlink"/>
@@ -2457,7 +2479,7 @@
                 <w:noProof/>
                 <w:webHidden/>
               </w:rPr>
-              <w:instrText xml:space="preserve"> PAGEREF _Toc102575908 \h </w:instrText>
+              <w:instrText xml:space="preserve"> PAGEREF _Toc103586374 \h </w:instrText>
             </w:r>
             <w:r>
               <w:rPr>
@@ -2497,10 +2519,10 @@
             <w:rPr>
               <w:rFonts w:eastAsiaTheme="minorEastAsia"/>
               <w:noProof/>
-              <w:lang w:val="en-US"/>
+              <w:lang w:eastAsia="bg-BG"/>
             </w:rPr>
           </w:pPr>
-          <w:hyperlink w:anchor="_Toc102575909" w:history="1">
+          <w:hyperlink w:anchor="_Toc103586375" w:history="1">
             <w:r>
               <w:rPr>
                 <w:rStyle w:val="Hyperlink"/>
@@ -2528,7 +2550,7 @@
                 <w:noProof/>
                 <w:webHidden/>
               </w:rPr>
-              <w:instrText xml:space="preserve"> PAGEREF _Toc102575909 \h </w:instrText>
+              <w:instrText xml:space="preserve"> PAGEREF _Toc103586375 \h </w:instrText>
             </w:r>
             <w:r>
               <w:rPr>
@@ -2568,10 +2590,10 @@
             <w:rPr>
               <w:rFonts w:eastAsiaTheme="minorEastAsia"/>
               <w:noProof/>
-              <w:lang w:val="en-US"/>
+              <w:lang w:eastAsia="bg-BG"/>
             </w:rPr>
           </w:pPr>
-          <w:hyperlink w:anchor="_Toc102575910" w:history="1">
+          <w:hyperlink w:anchor="_Toc103586376" w:history="1">
             <w:r>
               <w:rPr>
                 <w:rStyle w:val="Hyperlink"/>
@@ -2599,7 +2621,7 @@
                 <w:noProof/>
                 <w:webHidden/>
               </w:rPr>
-              <w:instrText xml:space="preserve"> PAGEREF _Toc102575910 \h </w:instrText>
+              <w:instrText xml:space="preserve"> PAGEREF _Toc103586376 \h </w:instrText>
             </w:r>
             <w:r>
               <w:rPr>
@@ -2640,10 +2662,10 @@
             <w:rPr>
               <w:rFonts w:eastAsiaTheme="minorEastAsia"/>
               <w:noProof/>
-              <w:lang w:val="en-US"/>
+              <w:lang w:eastAsia="bg-BG"/>
             </w:rPr>
           </w:pPr>
-          <w:hyperlink w:anchor="_Toc102575911" w:history="1">
+          <w:hyperlink w:anchor="_Toc103586377" w:history="1">
             <w:r>
               <w:rPr>
                 <w:rStyle w:val="Hyperlink"/>
@@ -2656,7 +2678,7 @@
               <w:rPr>
                 <w:rFonts w:eastAsiaTheme="minorEastAsia"/>
                 <w:noProof/>
-                <w:lang w:val="en-US"/>
+                <w:lang w:eastAsia="bg-BG"/>
               </w:rPr>
               <w:tab/>
             </w:r>
@@ -2666,7 +2688,7 @@
                 <w:b/>
                 <w:noProof/>
               </w:rPr>
-              <w:t>Резултати</w:t>
+              <w:t>Заключение</w:t>
             </w:r>
             <w:r>
               <w:rPr>
@@ -2687,7 +2709,7 @@
                 <w:noProof/>
                 <w:webHidden/>
               </w:rPr>
-              <w:instrText xml:space="preserve"> PAGEREF _Toc102575911 \h </w:instrText>
+              <w:instrText xml:space="preserve"> PAGEREF _Toc103586377 \h </w:instrText>
             </w:r>
             <w:r>
               <w:rPr>
@@ -2727,10 +2749,10 @@
             <w:rPr>
               <w:rFonts w:eastAsiaTheme="minorEastAsia"/>
               <w:noProof/>
-              <w:lang w:val="en-US"/>
+              <w:lang w:eastAsia="bg-BG"/>
             </w:rPr>
           </w:pPr>
-          <w:hyperlink w:anchor="_Toc102575912" w:history="1">
+          <w:hyperlink w:anchor="_Toc103586378" w:history="1">
             <w:r>
               <w:rPr>
                 <w:rStyle w:val="Hyperlink"/>
@@ -2758,7 +2780,7 @@
                 <w:noProof/>
                 <w:webHidden/>
               </w:rPr>
-              <w:instrText xml:space="preserve"> PAGEREF _Toc102575912 \h </w:instrText>
+              <w:instrText xml:space="preserve"> PAGEREF _Toc103586378 \h </w:instrText>
             </w:r>
             <w:r>
               <w:rPr>
@@ -2799,10 +2821,10 @@
             <w:rPr>
               <w:rFonts w:eastAsiaTheme="minorEastAsia"/>
               <w:noProof/>
-              <w:lang w:val="en-US"/>
+              <w:lang w:eastAsia="bg-BG"/>
             </w:rPr>
           </w:pPr>
-          <w:hyperlink w:anchor="_Toc102575913" w:history="1">
+          <w:hyperlink w:anchor="_Toc103586379" w:history="1">
             <w:r>
               <w:rPr>
                 <w:rStyle w:val="Hyperlink"/>
@@ -2815,7 +2837,7 @@
               <w:rPr>
                 <w:rFonts w:eastAsiaTheme="minorEastAsia"/>
                 <w:noProof/>
-                <w:lang w:val="en-US"/>
+                <w:lang w:eastAsia="bg-BG"/>
               </w:rPr>
               <w:tab/>
             </w:r>
@@ -2846,7 +2868,7 @@
                 <w:noProof/>
                 <w:webHidden/>
               </w:rPr>
-              <w:instrText xml:space="preserve"> PAGEREF _Toc102575913 \h </w:instrText>
+              <w:instrText xml:space="preserve"> PAGEREF _Toc103586379 \h </w:instrText>
             </w:r>
             <w:r>
               <w:rPr>
@@ -3017,7 +3039,7 @@
           <w:lang w:eastAsia="bg-BG"/>
         </w:rPr>
       </w:pPr>
-      <w:bookmarkStart w:id="0" w:name="_Toc102575887"/>
+      <w:bookmarkStart w:id="0" w:name="_Toc103586353"/>
       <w:r>
         <w:rPr>
           <w:rFonts w:eastAsia="Times New Roman"/>
@@ -3272,7 +3294,7 @@
           <w:lang w:eastAsia="bg-BG"/>
         </w:rPr>
       </w:pPr>
-      <w:bookmarkStart w:id="1" w:name="_Toc102575888"/>
+      <w:bookmarkStart w:id="1" w:name="_Toc103586354"/>
       <w:r>
         <w:rPr>
           <w:rFonts w:eastAsia="Times New Roman" w:cstheme="majorHAnsi"/>
@@ -3297,7 +3319,7 @@
           <w:lang w:eastAsia="bg-BG"/>
         </w:rPr>
       </w:pPr>
-      <w:bookmarkStart w:id="2" w:name="_Toc102575889"/>
+      <w:bookmarkStart w:id="2" w:name="_Toc103586355"/>
       <w:r>
         <w:rPr>
           <w:rFonts w:eastAsia="Times New Roman"/>
@@ -3357,7 +3379,8 @@
           <w:lang w:eastAsia="bg-BG"/>
         </w:rPr>
       </w:pPr>
-      <w:bookmarkStart w:id="3" w:name="_Toc102575890"/>
+      <w:bookmarkStart w:id="3" w:name="_Toc103586356"/>
+      <w:proofErr w:type="spellStart"/>
       <w:r>
         <w:rPr>
           <w:rFonts w:eastAsia="Times New Roman"/>
@@ -3366,7 +3389,77 @@
           <w:lang w:eastAsia="bg-BG"/>
         </w:rPr>
         <w:lastRenderedPageBreak/>
-        <w:t>Missing Completely At Random (MCAR) - Липсва напълно на случаен принцип</w:t>
+        <w:t>Missing</w:t>
+      </w:r>
+      <w:proofErr w:type="spellEnd"/>
+      <w:r>
+        <w:rPr>
+          <w:rFonts w:eastAsia="Times New Roman"/>
+          <w:b/>
+          <w:color w:val="auto"/>
+          <w:lang w:eastAsia="bg-BG"/>
+        </w:rPr>
+        <w:t xml:space="preserve"> </w:t>
+      </w:r>
+      <w:proofErr w:type="spellStart"/>
+      <w:r>
+        <w:rPr>
+          <w:rFonts w:eastAsia="Times New Roman"/>
+          <w:b/>
+          <w:color w:val="auto"/>
+          <w:lang w:eastAsia="bg-BG"/>
+        </w:rPr>
+        <w:t>Completely</w:t>
+      </w:r>
+      <w:proofErr w:type="spellEnd"/>
+      <w:r>
+        <w:rPr>
+          <w:rFonts w:eastAsia="Times New Roman"/>
+          <w:b/>
+          <w:color w:val="auto"/>
+          <w:lang w:eastAsia="bg-BG"/>
+        </w:rPr>
+        <w:t xml:space="preserve"> </w:t>
+      </w:r>
+      <w:proofErr w:type="spellStart"/>
+      <w:r>
+        <w:rPr>
+          <w:rFonts w:eastAsia="Times New Roman"/>
+          <w:b/>
+          <w:color w:val="auto"/>
+          <w:lang w:eastAsia="bg-BG"/>
+        </w:rPr>
+        <w:t>At</w:t>
+      </w:r>
+      <w:proofErr w:type="spellEnd"/>
+      <w:r>
+        <w:rPr>
+          <w:rFonts w:eastAsia="Times New Roman"/>
+          <w:b/>
+          <w:color w:val="auto"/>
+          <w:lang w:eastAsia="bg-BG"/>
+        </w:rPr>
+        <w:t xml:space="preserve"> </w:t>
+      </w:r>
+      <w:proofErr w:type="spellStart"/>
+      <w:r>
+        <w:rPr>
+          <w:rFonts w:eastAsia="Times New Roman"/>
+          <w:b/>
+          <w:color w:val="auto"/>
+          <w:lang w:eastAsia="bg-BG"/>
+        </w:rPr>
+        <w:t>Random</w:t>
+      </w:r>
+      <w:proofErr w:type="spellEnd"/>
+      <w:r>
+        <w:rPr>
+          <w:rFonts w:eastAsia="Times New Roman"/>
+          <w:b/>
+          <w:color w:val="auto"/>
+          <w:lang w:eastAsia="bg-BG"/>
+        </w:rPr>
+        <w:t xml:space="preserve"> (MCAR) - Липсва напълно на случаен принцип</w:t>
       </w:r>
       <w:bookmarkEnd w:id="3"/>
       <w:r>
@@ -3448,7 +3541,8 @@
           <w:lang w:eastAsia="bg-BG"/>
         </w:rPr>
       </w:pPr>
-      <w:bookmarkStart w:id="4" w:name="_Toc102575891"/>
+      <w:bookmarkStart w:id="4" w:name="_Toc103586357"/>
+      <w:proofErr w:type="spellStart"/>
       <w:r>
         <w:rPr>
           <w:rFonts w:eastAsia="Times New Roman"/>
@@ -3456,7 +3550,57 @@
           <w:color w:val="auto"/>
           <w:lang w:eastAsia="bg-BG"/>
         </w:rPr>
-        <w:t>Missing At Random (MAR) - Липсва на случаен принцип</w:t>
+        <w:t>Missing</w:t>
+      </w:r>
+      <w:proofErr w:type="spellEnd"/>
+      <w:r>
+        <w:rPr>
+          <w:rFonts w:eastAsia="Times New Roman"/>
+          <w:b/>
+          <w:color w:val="auto"/>
+          <w:lang w:eastAsia="bg-BG"/>
+        </w:rPr>
+        <w:t xml:space="preserve"> </w:t>
+      </w:r>
+      <w:proofErr w:type="spellStart"/>
+      <w:r>
+        <w:rPr>
+          <w:rFonts w:eastAsia="Times New Roman"/>
+          <w:b/>
+          <w:color w:val="auto"/>
+          <w:lang w:eastAsia="bg-BG"/>
+        </w:rPr>
+        <w:t>At</w:t>
+      </w:r>
+      <w:proofErr w:type="spellEnd"/>
+      <w:r>
+        <w:rPr>
+          <w:rFonts w:eastAsia="Times New Roman"/>
+          <w:b/>
+          <w:color w:val="auto"/>
+          <w:lang w:eastAsia="bg-BG"/>
+        </w:rPr>
+        <w:t xml:space="preserve"> </w:t>
+      </w:r>
+      <w:proofErr w:type="spellStart"/>
+      <w:r>
+        <w:rPr>
+          <w:rFonts w:eastAsia="Times New Roman"/>
+          <w:b/>
+          <w:color w:val="auto"/>
+          <w:lang w:eastAsia="bg-BG"/>
+        </w:rPr>
+        <w:t>Random</w:t>
+      </w:r>
+      <w:proofErr w:type="spellEnd"/>
+      <w:r>
+        <w:rPr>
+          <w:rFonts w:eastAsia="Times New Roman"/>
+          <w:b/>
+          <w:color w:val="auto"/>
+          <w:lang w:eastAsia="bg-BG"/>
+        </w:rPr>
+        <w:t xml:space="preserve"> (MAR) - Липсва на случаен принцип</w:t>
       </w:r>
       <w:bookmarkEnd w:id="4"/>
     </w:p>
@@ -3594,7 +3738,8 @@
           <w:lang w:eastAsia="bg-BG"/>
         </w:rPr>
       </w:pPr>
-      <w:bookmarkStart w:id="5" w:name="_Toc102575892"/>
+      <w:bookmarkStart w:id="5" w:name="_Toc103586358"/>
+      <w:proofErr w:type="spellStart"/>
       <w:r>
         <w:rPr>
           <w:rFonts w:eastAsia="Times New Roman"/>
@@ -3602,7 +3747,77 @@
           <w:color w:val="auto"/>
           <w:lang w:eastAsia="bg-BG"/>
         </w:rPr>
-        <w:t>Missing Not At Random (MNAR) - Липсва не на случаен принцип</w:t>
+        <w:t>Missing</w:t>
+      </w:r>
+      <w:proofErr w:type="spellEnd"/>
+      <w:r>
+        <w:rPr>
+          <w:rFonts w:eastAsia="Times New Roman"/>
+          <w:b/>
+          <w:color w:val="auto"/>
+          <w:lang w:eastAsia="bg-BG"/>
+        </w:rPr>
+        <w:t xml:space="preserve"> </w:t>
+      </w:r>
+      <w:proofErr w:type="spellStart"/>
+      <w:r>
+        <w:rPr>
+          <w:rFonts w:eastAsia="Times New Roman"/>
+          <w:b/>
+          <w:color w:val="auto"/>
+          <w:lang w:eastAsia="bg-BG"/>
+        </w:rPr>
+        <w:t>Not</w:t>
+      </w:r>
+      <w:proofErr w:type="spellEnd"/>
+      <w:r>
+        <w:rPr>
+          <w:rFonts w:eastAsia="Times New Roman"/>
+          <w:b/>
+          <w:color w:val="auto"/>
+          <w:lang w:eastAsia="bg-BG"/>
+        </w:rPr>
+        <w:t xml:space="preserve"> </w:t>
+      </w:r>
+      <w:proofErr w:type="spellStart"/>
+      <w:r>
+        <w:rPr>
+          <w:rFonts w:eastAsia="Times New Roman"/>
+          <w:b/>
+          <w:color w:val="auto"/>
+          <w:lang w:eastAsia="bg-BG"/>
+        </w:rPr>
+        <w:t>At</w:t>
+      </w:r>
+      <w:proofErr w:type="spellEnd"/>
+      <w:r>
+        <w:rPr>
+          <w:rFonts w:eastAsia="Times New Roman"/>
+          <w:b/>
+          <w:color w:val="auto"/>
+          <w:lang w:eastAsia="bg-BG"/>
+        </w:rPr>
+        <w:t xml:space="preserve"> </w:t>
+      </w:r>
+      <w:proofErr w:type="spellStart"/>
+      <w:r>
+        <w:rPr>
+          <w:rFonts w:eastAsia="Times New Roman"/>
+          <w:b/>
+          <w:color w:val="auto"/>
+          <w:lang w:eastAsia="bg-BG"/>
+        </w:rPr>
+        <w:t>Random</w:t>
+      </w:r>
+      <w:proofErr w:type="spellEnd"/>
+      <w:r>
+        <w:rPr>
+          <w:rFonts w:eastAsia="Times New Roman"/>
+          <w:b/>
+          <w:color w:val="auto"/>
+          <w:lang w:eastAsia="bg-BG"/>
+        </w:rPr>
+        <w:t xml:space="preserve"> (MNAR) - Липсва не на случаен принцип</w:t>
       </w:r>
       <w:bookmarkEnd w:id="5"/>
     </w:p>
@@ -3702,7 +3917,7 @@
           <w:lang w:eastAsia="bg-BG"/>
         </w:rPr>
       </w:pPr>
-      <w:bookmarkStart w:id="6" w:name="_Toc102575893"/>
+      <w:bookmarkStart w:id="6" w:name="_Toc103586359"/>
       <w:r>
         <w:rPr>
           <w:rFonts w:eastAsia="Times New Roman"/>
@@ -3725,7 +3940,7 @@
           <w:lang w:eastAsia="bg-BG"/>
         </w:rPr>
       </w:pPr>
-      <w:bookmarkStart w:id="7" w:name="_Toc102575894"/>
+      <w:bookmarkStart w:id="7" w:name="_Toc103586360"/>
       <w:r>
         <w:rPr>
           <w:rFonts w:eastAsia="Times New Roman"/>
@@ -3858,6 +4073,7 @@
           <w:lang w:eastAsia="bg-BG"/>
         </w:rPr>
       </w:pPr>
+      <w:proofErr w:type="spellStart"/>
       <w:r>
         <w:rPr>
           <w:rFonts w:eastAsia="Times New Roman" w:cstheme="minorHAnsi"/>
@@ -3872,6 +4088,7 @@
         </w:rPr>
         <w:t>Python</w:t>
       </w:r>
+      <w:proofErr w:type="spellEnd"/>
       <w:r>
         <w:rPr>
           <w:rFonts w:eastAsia="Times New Roman" w:cstheme="minorHAnsi"/>
@@ -3882,6 +4099,7 @@
         </w:rPr>
         <w:t xml:space="preserve"> е подходящ език за извършване на анализ на данни, главно поради наличието от пакети на </w:t>
       </w:r>
+      <w:proofErr w:type="spellStart"/>
       <w:r>
         <w:rPr>
           <w:rFonts w:eastAsia="Times New Roman" w:cstheme="minorHAnsi"/>
@@ -3896,6 +4114,7 @@
         </w:rPr>
         <w:t>Python</w:t>
       </w:r>
+      <w:proofErr w:type="spellEnd"/>
       <w:r>
         <w:rPr>
           <w:rFonts w:eastAsia="Times New Roman" w:cstheme="minorHAnsi"/>
@@ -3906,6 +4125,7 @@
         </w:rPr>
         <w:t xml:space="preserve">, ориентирани към данни. </w:t>
       </w:r>
+      <w:proofErr w:type="spellStart"/>
       <w:r>
         <w:rPr>
           <w:rFonts w:eastAsia="Times New Roman" w:cstheme="minorHAnsi"/>
@@ -3920,6 +4140,7 @@
         </w:rPr>
         <w:t>Pandas</w:t>
       </w:r>
+      <w:proofErr w:type="spellEnd"/>
       <w:r>
         <w:rPr>
           <w:rFonts w:eastAsia="Times New Roman" w:cstheme="minorHAnsi"/>
@@ -3930,6 +4151,7 @@
         </w:rPr>
         <w:t xml:space="preserve"> е един от тези пакети и прави импортирането и анализирането на данни много по-лесно. Той разпознава липсващите данни и ги заменя с </w:t>
       </w:r>
+      <w:proofErr w:type="spellStart"/>
       <w:r>
         <w:rPr>
           <w:rFonts w:eastAsia="Times New Roman" w:cstheme="minorHAnsi"/>
@@ -3944,6 +4166,7 @@
         </w:rPr>
         <w:t>NaN</w:t>
       </w:r>
+      <w:proofErr w:type="spellEnd"/>
       <w:r>
         <w:rPr>
           <w:rFonts w:eastAsia="Times New Roman" w:cstheme="minorHAnsi"/>
@@ -3954,6 +4177,7 @@
         </w:rPr>
         <w:t xml:space="preserve"> (това означава </w:t>
       </w:r>
+      <w:proofErr w:type="spellStart"/>
       <w:r>
         <w:rPr>
           <w:rFonts w:eastAsia="Times New Roman" w:cstheme="minorHAnsi"/>
@@ -3966,8 +4190,39 @@
           <w:szCs w:val="24"/>
           <w:lang w:eastAsia="bg-BG"/>
         </w:rPr>
-        <w:t>Not a Number</w:t>
-      </w:r>
+        <w:t>Not</w:t>
+      </w:r>
+      <w:proofErr w:type="spellEnd"/>
+      <w:r>
+        <w:rPr>
+          <w:rFonts w:eastAsia="Times New Roman" w:cstheme="minorHAnsi"/>
+          <w:b/>
+          <w:bCs/>
+          <w:i/>
+          <w:iCs/>
+          <w:color w:val="000000"/>
+          <w:sz w:val="24"/>
+          <w:szCs w:val="24"/>
+          <w:lang w:eastAsia="bg-BG"/>
+        </w:rPr>
+        <w:t xml:space="preserve"> a </w:t>
+      </w:r>
+      <w:proofErr w:type="spellStart"/>
+      <w:r>
+        <w:rPr>
+          <w:rFonts w:eastAsia="Times New Roman" w:cstheme="minorHAnsi"/>
+          <w:b/>
+          <w:bCs/>
+          <w:i/>
+          <w:iCs/>
+          <w:color w:val="000000"/>
+          <w:sz w:val="24"/>
+          <w:szCs w:val="24"/>
+          <w:lang w:eastAsia="bg-BG"/>
+        </w:rPr>
+        <w:t>Number</w:t>
+      </w:r>
+      <w:proofErr w:type="spellEnd"/>
       <w:r>
         <w:rPr>
           <w:rFonts w:eastAsia="Times New Roman" w:cstheme="minorHAnsi"/>
@@ -4002,7 +4257,8 @@
           <w:lang w:eastAsia="bg-BG"/>
         </w:rPr>
       </w:pPr>
-      <w:bookmarkStart w:id="8" w:name="_Toc102575895"/>
+      <w:bookmarkStart w:id="8" w:name="_Toc103586361"/>
+      <w:proofErr w:type="spellStart"/>
       <w:r>
         <w:rPr>
           <w:rFonts w:eastAsia="Times New Roman"/>
@@ -4010,9 +4266,70 @@
           <w:color w:val="auto"/>
           <w:lang w:eastAsia="bg-BG"/>
         </w:rPr>
-        <w:t>Deleting rows or columns</w:t>
+        <w:t>Deleting</w:t>
+      </w:r>
+      <w:proofErr w:type="spellEnd"/>
+      <w:r>
+        <w:rPr>
+          <w:rFonts w:eastAsia="Times New Roman"/>
+          <w:b/>
+          <w:color w:val="auto"/>
+          <w:lang w:eastAsia="bg-BG"/>
+        </w:rPr>
+        <w:t xml:space="preserve"> </w:t>
+      </w:r>
+      <w:proofErr w:type="spellStart"/>
+      <w:r>
+        <w:rPr>
+          <w:rFonts w:eastAsia="Times New Roman"/>
+          <w:b/>
+          <w:color w:val="auto"/>
+          <w:lang w:eastAsia="bg-BG"/>
+        </w:rPr>
+        <w:t>rows</w:t>
+      </w:r>
+      <w:proofErr w:type="spellEnd"/>
+      <w:r>
+        <w:rPr>
+          <w:rFonts w:eastAsia="Times New Roman"/>
+          <w:b/>
+          <w:color w:val="auto"/>
+          <w:lang w:eastAsia="bg-BG"/>
+        </w:rPr>
+        <w:t xml:space="preserve"> </w:t>
+      </w:r>
+      <w:proofErr w:type="spellStart"/>
+      <w:r>
+        <w:rPr>
+          <w:rFonts w:eastAsia="Times New Roman"/>
+          <w:b/>
+          <w:color w:val="auto"/>
+          <w:lang w:eastAsia="bg-BG"/>
+        </w:rPr>
+        <w:t>or</w:t>
+      </w:r>
+      <w:proofErr w:type="spellEnd"/>
+      <w:r>
+        <w:rPr>
+          <w:rFonts w:eastAsia="Times New Roman"/>
+          <w:b/>
+          <w:color w:val="auto"/>
+          <w:lang w:eastAsia="bg-BG"/>
+        </w:rPr>
+        <w:t xml:space="preserve"> </w:t>
+      </w:r>
+      <w:proofErr w:type="spellStart"/>
+      <w:r>
+        <w:rPr>
+          <w:rFonts w:eastAsia="Times New Roman"/>
+          <w:b/>
+          <w:color w:val="auto"/>
+          <w:lang w:eastAsia="bg-BG"/>
+        </w:rPr>
+        <w:t>columns</w:t>
       </w:r>
       <w:bookmarkEnd w:id="8"/>
+      <w:proofErr w:type="spellEnd"/>
       <w:r>
         <w:rPr>
           <w:rFonts w:eastAsia="Times New Roman"/>
@@ -4181,7 +4498,8 @@
           <w:lang w:eastAsia="bg-BG"/>
         </w:rPr>
       </w:pPr>
-      <w:bookmarkStart w:id="9" w:name="_Toc102575896"/>
+      <w:bookmarkStart w:id="9" w:name="_Toc103586362"/>
+      <w:proofErr w:type="spellStart"/>
       <w:r>
         <w:rPr>
           <w:rFonts w:eastAsia="Times New Roman"/>
@@ -4190,9 +4508,120 @@
           <w:shd w:val="clear" w:color="auto" w:fill="FFFFFF"/>
           <w:lang w:eastAsia="bg-BG"/>
         </w:rPr>
-        <w:t>Imputation of data with Mean/Median</w:t>
+        <w:t>Imputation</w:t>
+      </w:r>
+      <w:proofErr w:type="spellEnd"/>
+      <w:r>
+        <w:rPr>
+          <w:rFonts w:eastAsia="Times New Roman"/>
+          <w:b/>
+          <w:color w:val="auto"/>
+          <w:shd w:val="clear" w:color="auto" w:fill="FFFFFF"/>
+          <w:lang w:eastAsia="bg-BG"/>
+        </w:rPr>
+        <w:t xml:space="preserve"> </w:t>
+      </w:r>
+      <w:proofErr w:type="spellStart"/>
+      <w:r>
+        <w:rPr>
+          <w:rFonts w:eastAsia="Times New Roman"/>
+          <w:b/>
+          <w:color w:val="auto"/>
+          <w:shd w:val="clear" w:color="auto" w:fill="FFFFFF"/>
+          <w:lang w:eastAsia="bg-BG"/>
+        </w:rPr>
+        <w:t>of</w:t>
+      </w:r>
+      <w:proofErr w:type="spellEnd"/>
+      <w:r>
+        <w:rPr>
+          <w:rFonts w:eastAsia="Times New Roman"/>
+          <w:b/>
+          <w:color w:val="auto"/>
+          <w:shd w:val="clear" w:color="auto" w:fill="FFFFFF"/>
+          <w:lang w:eastAsia="bg-BG"/>
+        </w:rPr>
+        <w:t xml:space="preserve"> </w:t>
+      </w:r>
+      <w:proofErr w:type="spellStart"/>
+      <w:r>
+        <w:rPr>
+          <w:rFonts w:eastAsia="Times New Roman"/>
+          <w:b/>
+          <w:color w:val="auto"/>
+          <w:shd w:val="clear" w:color="auto" w:fill="FFFFFF"/>
+          <w:lang w:eastAsia="bg-BG"/>
+        </w:rPr>
+        <w:t>data</w:t>
+      </w:r>
+      <w:proofErr w:type="spellEnd"/>
+      <w:r>
+        <w:rPr>
+          <w:rFonts w:eastAsia="Times New Roman"/>
+          <w:b/>
+          <w:color w:val="auto"/>
+          <w:shd w:val="clear" w:color="auto" w:fill="FFFFFF"/>
+          <w:lang w:eastAsia="bg-BG"/>
+        </w:rPr>
+        <w:t xml:space="preserve"> </w:t>
+      </w:r>
+      <w:proofErr w:type="spellStart"/>
+      <w:r>
+        <w:rPr>
+          <w:rFonts w:eastAsia="Times New Roman"/>
+          <w:b/>
+          <w:color w:val="auto"/>
+          <w:shd w:val="clear" w:color="auto" w:fill="FFFFFF"/>
+          <w:lang w:eastAsia="bg-BG"/>
+        </w:rPr>
+        <w:t>with</w:t>
+      </w:r>
+      <w:proofErr w:type="spellEnd"/>
+      <w:r>
+        <w:rPr>
+          <w:rFonts w:eastAsia="Times New Roman"/>
+          <w:b/>
+          <w:color w:val="auto"/>
+          <w:shd w:val="clear" w:color="auto" w:fill="FFFFFF"/>
+          <w:lang w:eastAsia="bg-BG"/>
+        </w:rPr>
+        <w:t xml:space="preserve"> </w:t>
+      </w:r>
+      <w:proofErr w:type="spellStart"/>
+      <w:r>
+        <w:rPr>
+          <w:rFonts w:eastAsia="Times New Roman"/>
+          <w:b/>
+          <w:color w:val="auto"/>
+          <w:shd w:val="clear" w:color="auto" w:fill="FFFFFF"/>
+          <w:lang w:eastAsia="bg-BG"/>
+        </w:rPr>
+        <w:t>Mean</w:t>
+      </w:r>
+      <w:proofErr w:type="spellEnd"/>
+      <w:r>
+        <w:rPr>
+          <w:rFonts w:eastAsia="Times New Roman"/>
+          <w:b/>
+          <w:color w:val="auto"/>
+          <w:shd w:val="clear" w:color="auto" w:fill="FFFFFF"/>
+          <w:lang w:eastAsia="bg-BG"/>
+        </w:rPr>
+        <w:t>/</w:t>
+      </w:r>
+      <w:proofErr w:type="spellStart"/>
+      <w:r>
+        <w:rPr>
+          <w:rFonts w:eastAsia="Times New Roman"/>
+          <w:b/>
+          <w:color w:val="auto"/>
+          <w:shd w:val="clear" w:color="auto" w:fill="FFFFFF"/>
+          <w:lang w:eastAsia="bg-BG"/>
+        </w:rPr>
+        <w:t>Median</w:t>
       </w:r>
       <w:bookmarkEnd w:id="9"/>
+      <w:proofErr w:type="spellEnd"/>
     </w:p>
     <w:p>
       <w:pPr>
@@ -4392,7 +4821,8 @@
           <w:lang w:eastAsia="bg-BG"/>
         </w:rPr>
       </w:pPr>
-      <w:bookmarkStart w:id="10" w:name="_Toc102575897"/>
+      <w:bookmarkStart w:id="10" w:name="_Toc103586363"/>
+      <w:proofErr w:type="spellStart"/>
       <w:r>
         <w:rPr>
           <w:rFonts w:eastAsia="Times New Roman"/>
@@ -4401,9 +4831,98 @@
           <w:shd w:val="clear" w:color="auto" w:fill="FFFFFF"/>
           <w:lang w:eastAsia="bg-BG"/>
         </w:rPr>
-        <w:t>Imputation method for categorical columns</w:t>
+        <w:t>Imputation</w:t>
+      </w:r>
+      <w:proofErr w:type="spellEnd"/>
+      <w:r>
+        <w:rPr>
+          <w:rFonts w:eastAsia="Times New Roman"/>
+          <w:b/>
+          <w:color w:val="auto"/>
+          <w:shd w:val="clear" w:color="auto" w:fill="FFFFFF"/>
+          <w:lang w:eastAsia="bg-BG"/>
+        </w:rPr>
+        <w:t xml:space="preserve"> </w:t>
+      </w:r>
+      <w:proofErr w:type="spellStart"/>
+      <w:r>
+        <w:rPr>
+          <w:rFonts w:eastAsia="Times New Roman"/>
+          <w:b/>
+          <w:color w:val="auto"/>
+          <w:shd w:val="clear" w:color="auto" w:fill="FFFFFF"/>
+          <w:lang w:eastAsia="bg-BG"/>
+        </w:rPr>
+        <w:t>method</w:t>
+      </w:r>
+      <w:proofErr w:type="spellEnd"/>
+      <w:r>
+        <w:rPr>
+          <w:rFonts w:eastAsia="Times New Roman"/>
+          <w:b/>
+          <w:color w:val="auto"/>
+          <w:shd w:val="clear" w:color="auto" w:fill="FFFFFF"/>
+          <w:lang w:eastAsia="bg-BG"/>
+        </w:rPr>
+        <w:t xml:space="preserve"> </w:t>
+      </w:r>
+      <w:proofErr w:type="spellStart"/>
+      <w:r>
+        <w:rPr>
+          <w:rFonts w:eastAsia="Times New Roman"/>
+          <w:b/>
+          <w:color w:val="auto"/>
+          <w:shd w:val="clear" w:color="auto" w:fill="FFFFFF"/>
+          <w:lang w:eastAsia="bg-BG"/>
+        </w:rPr>
+        <w:t>for</w:t>
+      </w:r>
+      <w:proofErr w:type="spellEnd"/>
+      <w:r>
+        <w:rPr>
+          <w:rFonts w:eastAsia="Times New Roman"/>
+          <w:b/>
+          <w:color w:val="auto"/>
+          <w:shd w:val="clear" w:color="auto" w:fill="FFFFFF"/>
+          <w:lang w:eastAsia="bg-BG"/>
+        </w:rPr>
+        <w:t xml:space="preserve"> </w:t>
+      </w:r>
+      <w:proofErr w:type="spellStart"/>
+      <w:r>
+        <w:rPr>
+          <w:rFonts w:eastAsia="Times New Roman"/>
+          <w:b/>
+          <w:color w:val="auto"/>
+          <w:shd w:val="clear" w:color="auto" w:fill="FFFFFF"/>
+          <w:lang w:eastAsia="bg-BG"/>
+        </w:rPr>
+        <w:t>categorical</w:t>
+      </w:r>
+      <w:proofErr w:type="spellEnd"/>
+      <w:r>
+        <w:rPr>
+          <w:rFonts w:eastAsia="Times New Roman"/>
+          <w:b/>
+          <w:color w:val="auto"/>
+          <w:shd w:val="clear" w:color="auto" w:fill="FFFFFF"/>
+          <w:lang w:eastAsia="bg-BG"/>
+        </w:rPr>
+        <w:t xml:space="preserve"> </w:t>
+      </w:r>
+      <w:proofErr w:type="spellStart"/>
+      <w:r>
+        <w:rPr>
+          <w:rFonts w:eastAsia="Times New Roman"/>
+          <w:b/>
+          <w:color w:val="auto"/>
+          <w:shd w:val="clear" w:color="auto" w:fill="FFFFFF"/>
+          <w:lang w:eastAsia="bg-BG"/>
+        </w:rPr>
+        <w:t>columns</w:t>
       </w:r>
       <w:bookmarkEnd w:id="10"/>
+      <w:proofErr w:type="spellEnd"/>
     </w:p>
     <w:p>
       <w:pPr>
@@ -4595,7 +5114,8 @@
           <w:lang w:eastAsia="bg-BG"/>
         </w:rPr>
       </w:pPr>
-      <w:bookmarkStart w:id="11" w:name="_Toc102575898"/>
+      <w:bookmarkStart w:id="11" w:name="_Toc103586364"/>
+      <w:proofErr w:type="spellStart"/>
       <w:r>
         <w:rPr>
           <w:rFonts w:eastAsia="Times New Roman"/>
@@ -4604,9 +5124,76 @@
           <w:shd w:val="clear" w:color="auto" w:fill="FFFFFF"/>
           <w:lang w:eastAsia="bg-BG"/>
         </w:rPr>
-        <w:t>Improve dataset find data</w:t>
+        <w:t>Improve</w:t>
+      </w:r>
+      <w:proofErr w:type="spellEnd"/>
+      <w:r>
+        <w:rPr>
+          <w:rFonts w:eastAsia="Times New Roman"/>
+          <w:b/>
+          <w:color w:val="auto"/>
+          <w:shd w:val="clear" w:color="auto" w:fill="FFFFFF"/>
+          <w:lang w:eastAsia="bg-BG"/>
+        </w:rPr>
+        <w:t xml:space="preserve"> </w:t>
+      </w:r>
+      <w:proofErr w:type="spellStart"/>
+      <w:r>
+        <w:rPr>
+          <w:rFonts w:eastAsia="Times New Roman"/>
+          <w:b/>
+          <w:color w:val="auto"/>
+          <w:shd w:val="clear" w:color="auto" w:fill="FFFFFF"/>
+          <w:lang w:eastAsia="bg-BG"/>
+        </w:rPr>
+        <w:t>dataset</w:t>
+      </w:r>
+      <w:proofErr w:type="spellEnd"/>
+      <w:r>
+        <w:rPr>
+          <w:rFonts w:eastAsia="Times New Roman"/>
+          <w:b/>
+          <w:color w:val="auto"/>
+          <w:shd w:val="clear" w:color="auto" w:fill="FFFFFF"/>
+          <w:lang w:eastAsia="bg-BG"/>
+        </w:rPr>
+        <w:t xml:space="preserve"> </w:t>
+      </w:r>
+      <w:proofErr w:type="spellStart"/>
+      <w:r>
+        <w:rPr>
+          <w:rFonts w:eastAsia="Times New Roman"/>
+          <w:b/>
+          <w:color w:val="auto"/>
+          <w:shd w:val="clear" w:color="auto" w:fill="FFFFFF"/>
+          <w:lang w:eastAsia="bg-BG"/>
+        </w:rPr>
+        <w:t>find</w:t>
+      </w:r>
+      <w:proofErr w:type="spellEnd"/>
+      <w:r>
+        <w:rPr>
+          <w:rFonts w:eastAsia="Times New Roman"/>
+          <w:b/>
+          <w:color w:val="auto"/>
+          <w:shd w:val="clear" w:color="auto" w:fill="FFFFFF"/>
+          <w:lang w:eastAsia="bg-BG"/>
+        </w:rPr>
+        <w:t xml:space="preserve"> </w:t>
+      </w:r>
+      <w:proofErr w:type="spellStart"/>
+      <w:r>
+        <w:rPr>
+          <w:rFonts w:eastAsia="Times New Roman"/>
+          <w:b/>
+          <w:color w:val="auto"/>
+          <w:shd w:val="clear" w:color="auto" w:fill="FFFFFF"/>
+          <w:lang w:eastAsia="bg-BG"/>
+        </w:rPr>
+        <w:t>data</w:t>
       </w:r>
       <w:bookmarkEnd w:id="11"/>
+      <w:proofErr w:type="spellEnd"/>
     </w:p>
     <w:p>
       <w:pPr>
@@ -4677,7 +5264,7 @@
           <w:lang w:eastAsia="bg-BG"/>
         </w:rPr>
       </w:pPr>
-      <w:bookmarkStart w:id="12" w:name="_Toc102575899"/>
+      <w:bookmarkStart w:id="12" w:name="_Toc103586365"/>
       <w:r>
         <w:rPr>
           <w:rFonts w:eastAsia="Times New Roman"/>
@@ -4707,7 +5294,7 @@
           <w:docGrid w:linePitch="360"/>
         </w:sectPr>
       </w:pPr>
-      <w:bookmarkStart w:id="13" w:name="_Toc102575900"/>
+      <w:bookmarkStart w:id="13" w:name="_Toc103586366"/>
       <w:r>
         <w:rPr>
           <w:b/>
@@ -4794,7 +5381,7 @@
           <w:lang w:eastAsia="bg-BG"/>
         </w:rPr>
       </w:pPr>
-      <w:bookmarkStart w:id="14" w:name="_Toc102575901"/>
+      <w:bookmarkStart w:id="14" w:name="_Toc103586367"/>
       <w:r>
         <w:rPr>
           <w:rFonts w:eastAsia="Times New Roman"/>
@@ -4982,7 +5569,7 @@
           <w:lang w:eastAsia="bg-BG"/>
         </w:rPr>
       </w:pPr>
-      <w:bookmarkStart w:id="15" w:name="_Toc102575902"/>
+      <w:bookmarkStart w:id="15" w:name="_Toc103586368"/>
       <w:r>
         <w:rPr>
           <w:rFonts w:eastAsia="Times New Roman"/>
@@ -6011,6 +6598,7 @@
         </w:rPr>
         <w:t xml:space="preserve"> е </w:t>
       </w:r>
+      <w:proofErr w:type="spellStart"/>
       <w:r>
         <w:rPr>
           <w:rFonts w:eastAsia="Times New Roman" w:cstheme="minorHAnsi"/>
@@ -6023,6 +6611,7 @@
         </w:rPr>
         <w:t>NaN</w:t>
       </w:r>
+      <w:proofErr w:type="spellEnd"/>
       <w:r>
         <w:rPr>
           <w:rFonts w:eastAsia="Times New Roman" w:cstheme="minorHAnsi"/>
@@ -6153,6 +6742,7 @@
         </w:rPr>
         <w:t xml:space="preserve">е </w:t>
       </w:r>
+      <w:proofErr w:type="spellStart"/>
       <w:r>
         <w:rPr>
           <w:rFonts w:eastAsia="Times New Roman" w:cstheme="minorHAnsi"/>
@@ -6165,6 +6755,7 @@
         </w:rPr>
         <w:t>NaN</w:t>
       </w:r>
+      <w:proofErr w:type="spellEnd"/>
       <w:r>
         <w:rPr>
           <w:rFonts w:eastAsia="Times New Roman" w:cstheme="minorHAnsi"/>
@@ -6289,6 +6880,7 @@
         </w:rPr>
         <w:t xml:space="preserve"> е </w:t>
       </w:r>
+      <w:proofErr w:type="spellStart"/>
       <w:r>
         <w:rPr>
           <w:rFonts w:eastAsia="Times New Roman" w:cstheme="minorHAnsi"/>
@@ -6301,6 +6893,7 @@
         </w:rPr>
         <w:t>NaN</w:t>
       </w:r>
+      <w:proofErr w:type="spellEnd"/>
       <w:r>
         <w:rPr>
           <w:rFonts w:eastAsia="Times New Roman" w:cstheme="minorHAnsi"/>
@@ -6850,6 +7443,7 @@
         </w:rPr>
         <w:t xml:space="preserve">на съответния ред с </w:t>
       </w:r>
+      <w:proofErr w:type="spellStart"/>
       <w:r>
         <w:rPr>
           <w:rFonts w:eastAsia="Times New Roman" w:cstheme="minorHAnsi"/>
@@ -6862,6 +7456,7 @@
         </w:rPr>
         <w:t>NaN</w:t>
       </w:r>
+      <w:proofErr w:type="spellEnd"/>
       <w:r>
         <w:rPr>
           <w:rFonts w:eastAsia="Times New Roman" w:cstheme="minorHAnsi"/>
@@ -7056,6 +7651,7 @@
         </w:rPr>
         <w:t xml:space="preserve">и се записва в </w:t>
       </w:r>
+      <w:proofErr w:type="spellStart"/>
       <w:r>
         <w:rPr>
           <w:rFonts w:eastAsia="Times New Roman" w:cstheme="minorHAnsi"/>
@@ -7068,6 +7664,7 @@
         </w:rPr>
         <w:t>NaN</w:t>
       </w:r>
+      <w:proofErr w:type="spellEnd"/>
       <w:r>
         <w:rPr>
           <w:rFonts w:eastAsia="Times New Roman" w:cstheme="minorHAnsi"/>
@@ -7172,7 +7769,7 @@
           <w:lang w:val="en-US" w:eastAsia="bg-BG"/>
         </w:rPr>
       </w:pPr>
-      <w:bookmarkStart w:id="16" w:name="_Toc102575903"/>
+      <w:bookmarkStart w:id="16" w:name="_Toc103586369"/>
       <w:r>
         <w:rPr>
           <w:rFonts w:eastAsia="Times New Roman"/>
@@ -7333,7 +7930,8 @@
           </wp:anchor>
         </w:drawing>
       </w:r>
-      <w:bookmarkStart w:id="17" w:name="_Toc102575904"/>
+      <w:bookmarkStart w:id="17" w:name="_Toc103586370"/>
+      <w:proofErr w:type="spellStart"/>
       <w:r>
         <w:rPr>
           <w:rStyle w:val="Heading2Char"/>
@@ -7343,6 +7941,7 @@
         <w:t>ScreenShots</w:t>
       </w:r>
       <w:bookmarkEnd w:id="17"/>
+      <w:proofErr w:type="spellEnd"/>
     </w:p>
     <w:p>
       <w:pPr>
@@ -7435,7 +8034,7 @@
           <w:lang w:eastAsia="bg-BG"/>
         </w:rPr>
       </w:pPr>
-      <w:bookmarkStart w:id="18" w:name="_Toc102575905"/>
+      <w:bookmarkStart w:id="18" w:name="_Toc103586371"/>
       <w:r>
         <w:rPr>
           <w:rStyle w:val="Heading2Char"/>
@@ -7444,6 +8043,7 @@
         </w:rPr>
         <w:t xml:space="preserve">Линк към </w:t>
       </w:r>
+      <w:proofErr w:type="spellStart"/>
       <w:r>
         <w:rPr>
           <w:rStyle w:val="Heading2Char"/>
@@ -7453,6 +8053,7 @@
         <w:t>GitHub</w:t>
       </w:r>
       <w:bookmarkEnd w:id="18"/>
+      <w:proofErr w:type="spellEnd"/>
       <w:r>
         <w:rPr>
           <w:rFonts w:eastAsia="Times New Roman" w:cstheme="minorHAnsi"/>
@@ -7651,7 +8252,7 @@
           <w:lang w:eastAsia="bg-BG"/>
         </w:rPr>
       </w:pPr>
-      <w:bookmarkStart w:id="19" w:name="_Toc102575906"/>
+      <w:bookmarkStart w:id="19" w:name="_Toc103586372"/>
       <w:r>
         <w:rPr>
           <w:b/>
@@ -7932,7 +8533,7 @@
           <w:sz w:val="36"/>
         </w:rPr>
       </w:pPr>
-      <w:bookmarkStart w:id="20" w:name="_Toc102575907"/>
+      <w:bookmarkStart w:id="20" w:name="_Toc103586373"/>
       <w:r>
         <w:rPr>
           <w:b/>
@@ -7952,7 +8553,7 @@
           <w:color w:val="000000" w:themeColor="text1"/>
         </w:rPr>
       </w:pPr>
-      <w:bookmarkStart w:id="21" w:name="_Toc102575908"/>
+      <w:bookmarkStart w:id="21" w:name="_Toc103586374"/>
       <w:r>
         <w:rPr>
           <w:b/>
@@ -8041,6 +8642,7 @@
         </w:rPr>
         <w:t xml:space="preserve">формат. Библиотеките, които ще бъдат необходими за обработката на нашите данни, както и за тяхната визуализация са </w:t>
       </w:r>
+      <w:proofErr w:type="spellStart"/>
       <w:r>
         <w:rPr>
           <w:rStyle w:val="pl-token"/>
@@ -8053,6 +8655,7 @@
         </w:rPr>
         <w:t>termcolor</w:t>
       </w:r>
+      <w:proofErr w:type="spellEnd"/>
       <w:r>
         <w:rPr>
           <w:rStyle w:val="pl-token"/>
@@ -8121,6 +8724,7 @@
         </w:rPr>
         <w:t xml:space="preserve">съдържа в себе си голям набор от функционалности, които ни помогнаха да откриваме и след това обработваме липсващите си данни за постигане на оптимални резултати. От своя страна </w:t>
       </w:r>
+      <w:proofErr w:type="spellStart"/>
       <w:r>
         <w:rPr>
           <w:rStyle w:val="pl-token"/>
@@ -8134,6 +8738,7 @@
         </w:rPr>
         <w:t>termcolor</w:t>
       </w:r>
+      <w:proofErr w:type="spellEnd"/>
       <w:r>
         <w:rPr>
           <w:rStyle w:val="pl-token"/>
@@ -8183,7 +8788,7 @@
           <w:color w:val="000000" w:themeColor="text1"/>
         </w:rPr>
       </w:pPr>
-      <w:bookmarkStart w:id="22" w:name="_Toc102575909"/>
+      <w:bookmarkStart w:id="22" w:name="_Toc103586375"/>
       <w:r>
         <w:rPr>
           <w:b/>
@@ -8240,6 +8845,7 @@
         </w:rPr>
         <w:t xml:space="preserve"> </w:t>
       </w:r>
+      <w:proofErr w:type="spellStart"/>
       <w:r>
         <w:rPr>
           <w:rFonts w:cstheme="minorHAnsi"/>
@@ -8252,6 +8858,7 @@
         </w:rPr>
         <w:t>fill_missing_program</w:t>
       </w:r>
+      <w:proofErr w:type="spellEnd"/>
       <w:r>
         <w:rPr>
           <w:rFonts w:cstheme="minorHAnsi"/>
@@ -8419,6 +9026,7 @@
         </w:rPr>
         <w:t xml:space="preserve">, да получим тази, която е </w:t>
       </w:r>
+      <w:proofErr w:type="spellStart"/>
       <w:r>
         <w:rPr>
           <w:b/>
@@ -8429,6 +9037,7 @@
         </w:rPr>
         <w:t>NaN</w:t>
       </w:r>
+      <w:proofErr w:type="spellEnd"/>
       <w:r>
         <w:rPr>
           <w:sz w:val="24"/>
@@ -8453,13 +9062,22 @@
           <w:color w:val="000000" w:themeColor="text1"/>
         </w:rPr>
       </w:pPr>
-      <w:bookmarkStart w:id="23" w:name="_Toc102575910"/>
-      <w:r>
-        <w:rPr>
-          <w:b/>
-          <w:color w:val="000000" w:themeColor="text1"/>
-        </w:rPr>
-        <w:t>Main метод</w:t>
+      <w:bookmarkStart w:id="23" w:name="_Toc103586376"/>
+      <w:proofErr w:type="spellStart"/>
+      <w:r>
+        <w:rPr>
+          <w:b/>
+          <w:color w:val="000000" w:themeColor="text1"/>
+        </w:rPr>
+        <w:t>Main</w:t>
+      </w:r>
+      <w:proofErr w:type="spellEnd"/>
+      <w:r>
+        <w:rPr>
+          <w:b/>
+          <w:color w:val="000000" w:themeColor="text1"/>
+        </w:rPr>
+        <w:t xml:space="preserve"> метод</w:t>
       </w:r>
       <w:bookmarkEnd w:id="23"/>
     </w:p>
@@ -8527,7 +9145,151 @@
           <w:szCs w:val="24"/>
           <w:lang w:val="en-US"/>
         </w:rPr>
-        <w:t xml:space="preserve">, а откриването на такава се осъществява благодарение на метода </w:t>
+        <w:t xml:space="preserve">, а </w:t>
+      </w:r>
+      <w:proofErr w:type="spellStart"/>
+      <w:r>
+        <w:rPr>
+          <w:sz w:val="24"/>
+          <w:szCs w:val="24"/>
+          <w:lang w:val="en-US"/>
+        </w:rPr>
+        <w:t>откриването</w:t>
+      </w:r>
+      <w:proofErr w:type="spellEnd"/>
+      <w:r>
+        <w:rPr>
+          <w:sz w:val="24"/>
+          <w:szCs w:val="24"/>
+          <w:lang w:val="en-US"/>
+        </w:rPr>
+        <w:t xml:space="preserve"> </w:t>
+      </w:r>
+      <w:proofErr w:type="spellStart"/>
+      <w:r>
+        <w:rPr>
+          <w:sz w:val="24"/>
+          <w:szCs w:val="24"/>
+          <w:lang w:val="en-US"/>
+        </w:rPr>
+        <w:t>на</w:t>
+      </w:r>
+      <w:proofErr w:type="spellEnd"/>
+      <w:r>
+        <w:rPr>
+          <w:sz w:val="24"/>
+          <w:szCs w:val="24"/>
+          <w:lang w:val="en-US"/>
+        </w:rPr>
+        <w:t xml:space="preserve"> </w:t>
+      </w:r>
+      <w:proofErr w:type="spellStart"/>
+      <w:r>
+        <w:rPr>
+          <w:sz w:val="24"/>
+          <w:szCs w:val="24"/>
+          <w:lang w:val="en-US"/>
+        </w:rPr>
+        <w:t>такава</w:t>
+      </w:r>
+      <w:proofErr w:type="spellEnd"/>
+      <w:r>
+        <w:rPr>
+          <w:sz w:val="24"/>
+          <w:szCs w:val="24"/>
+          <w:lang w:val="en-US"/>
+        </w:rPr>
+        <w:t xml:space="preserve"> </w:t>
+      </w:r>
+      <w:proofErr w:type="spellStart"/>
+      <w:r>
+        <w:rPr>
+          <w:sz w:val="24"/>
+          <w:szCs w:val="24"/>
+          <w:lang w:val="en-US"/>
+        </w:rPr>
+        <w:t>се</w:t>
+      </w:r>
+      <w:proofErr w:type="spellEnd"/>
+      <w:r>
+        <w:rPr>
+          <w:sz w:val="24"/>
+          <w:szCs w:val="24"/>
+          <w:lang w:val="en-US"/>
+        </w:rPr>
+        <w:t xml:space="preserve"> </w:t>
+      </w:r>
+      <w:proofErr w:type="spellStart"/>
+      <w:r>
+        <w:rPr>
+          <w:sz w:val="24"/>
+          <w:szCs w:val="24"/>
+          <w:lang w:val="en-US"/>
+        </w:rPr>
+        <w:t>осъществява</w:t>
+      </w:r>
+      <w:proofErr w:type="spellEnd"/>
+      <w:r>
+        <w:rPr>
+          <w:sz w:val="24"/>
+          <w:szCs w:val="24"/>
+          <w:lang w:val="en-US"/>
+        </w:rPr>
+        <w:t xml:space="preserve"> </w:t>
+      </w:r>
+      <w:proofErr w:type="spellStart"/>
+      <w:r>
+        <w:rPr>
+          <w:sz w:val="24"/>
+          <w:szCs w:val="24"/>
+          <w:lang w:val="en-US"/>
+        </w:rPr>
+        <w:t>благодарение</w:t>
+      </w:r>
+      <w:proofErr w:type="spellEnd"/>
+      <w:r>
+        <w:rPr>
+          <w:sz w:val="24"/>
+          <w:szCs w:val="24"/>
+          <w:lang w:val="en-US"/>
+        </w:rPr>
+        <w:t xml:space="preserve"> </w:t>
+      </w:r>
+      <w:proofErr w:type="spellStart"/>
+      <w:r>
+        <w:rPr>
+          <w:sz w:val="24"/>
+          <w:szCs w:val="24"/>
+          <w:lang w:val="en-US"/>
+        </w:rPr>
+        <w:t>на</w:t>
+      </w:r>
+      <w:proofErr w:type="spellEnd"/>
+      <w:r>
+        <w:rPr>
+          <w:sz w:val="24"/>
+          <w:szCs w:val="24"/>
+          <w:lang w:val="en-US"/>
+        </w:rPr>
+        <w:t xml:space="preserve"> </w:t>
+      </w:r>
+      <w:proofErr w:type="spellStart"/>
+      <w:r>
+        <w:rPr>
+          <w:sz w:val="24"/>
+          <w:szCs w:val="24"/>
+          <w:lang w:val="en-US"/>
+        </w:rPr>
+        <w:t>метода</w:t>
+      </w:r>
+      <w:proofErr w:type="spellEnd"/>
+      <w:r>
+        <w:rPr>
+          <w:sz w:val="24"/>
+          <w:szCs w:val="24"/>
+          <w:lang w:val="en-US"/>
+        </w:rPr>
+        <w:t xml:space="preserve"> </w:t>
       </w:r>
       <w:r>
         <w:rPr>
@@ -8537,7 +9299,29 @@
           <w:szCs w:val="24"/>
           <w:lang w:val="en-US"/>
         </w:rPr>
-        <w:t>.isNull().</w:t>
+        <w:t>.</w:t>
+      </w:r>
+      <w:proofErr w:type="spellStart"/>
+      <w:r>
+        <w:rPr>
+          <w:b/>
+          <w:i/>
+          <w:sz w:val="24"/>
+          <w:szCs w:val="24"/>
+          <w:lang w:val="en-US"/>
+        </w:rPr>
+        <w:t>isNull</w:t>
+      </w:r>
+      <w:proofErr w:type="spellEnd"/>
+      <w:r>
+        <w:rPr>
+          <w:b/>
+          <w:i/>
+          <w:sz w:val="24"/>
+          <w:szCs w:val="24"/>
+          <w:lang w:val="en-US"/>
+        </w:rPr>
+        <w:t>().</w:t>
       </w:r>
       <w:r>
         <w:rPr>
@@ -8666,6 +9450,7 @@
         </w:rPr>
         <w:t xml:space="preserve">директно чрез използване на </w:t>
       </w:r>
+      <w:proofErr w:type="spellStart"/>
       <w:r>
         <w:rPr>
           <w:b/>
@@ -8675,6 +9460,7 @@
         </w:rPr>
         <w:t>pandas.dataframe.drop</w:t>
       </w:r>
+      <w:proofErr w:type="spellEnd"/>
       <w:r>
         <w:rPr>
           <w:sz w:val="24"/>
@@ -8727,8 +9513,48 @@
           <w:szCs w:val="24"/>
           <w:shd w:val="clear" w:color="auto" w:fill="FFFFFF"/>
         </w:rPr>
-        <w:t>Total Library Count</w:t>
-      </w:r>
+        <w:t xml:space="preserve">Total </w:t>
+      </w:r>
+      <w:proofErr w:type="spellStart"/>
+      <w:r>
+        <w:rPr>
+          <w:rFonts w:cstheme="minorHAnsi"/>
+          <w:b/>
+          <w:i/>
+          <w:color w:val="000000" w:themeColor="text1"/>
+          <w:sz w:val="24"/>
+          <w:szCs w:val="24"/>
+          <w:shd w:val="clear" w:color="auto" w:fill="FFFFFF"/>
+        </w:rPr>
+        <w:t>Library</w:t>
+      </w:r>
+      <w:proofErr w:type="spellEnd"/>
+      <w:r>
+        <w:rPr>
+          <w:rFonts w:cstheme="minorHAnsi"/>
+          <w:b/>
+          <w:i/>
+          <w:color w:val="000000" w:themeColor="text1"/>
+          <w:sz w:val="24"/>
+          <w:szCs w:val="24"/>
+          <w:shd w:val="clear" w:color="auto" w:fill="FFFFFF"/>
+        </w:rPr>
+        <w:t xml:space="preserve"> </w:t>
+      </w:r>
+      <w:proofErr w:type="spellStart"/>
+      <w:r>
+        <w:rPr>
+          <w:rFonts w:cstheme="minorHAnsi"/>
+          <w:b/>
+          <w:i/>
+          <w:color w:val="000000" w:themeColor="text1"/>
+          <w:sz w:val="24"/>
+          <w:szCs w:val="24"/>
+          <w:shd w:val="clear" w:color="auto" w:fill="FFFFFF"/>
+        </w:rPr>
+        <w:t>Count</w:t>
+      </w:r>
+      <w:proofErr w:type="spellEnd"/>
       <w:r>
         <w:rPr>
           <w:rFonts w:cstheme="minorHAnsi"/>
@@ -8823,8 +9649,48 @@
           <w:szCs w:val="24"/>
           <w:shd w:val="clear" w:color="auto" w:fill="FFFFFF"/>
         </w:rPr>
-        <w:t>Total Library Count</w:t>
-      </w:r>
+        <w:t xml:space="preserve">Total </w:t>
+      </w:r>
+      <w:proofErr w:type="spellStart"/>
+      <w:r>
+        <w:rPr>
+          <w:rFonts w:cstheme="minorHAnsi"/>
+          <w:b/>
+          <w:i/>
+          <w:color w:val="000000" w:themeColor="text1"/>
+          <w:sz w:val="24"/>
+          <w:szCs w:val="24"/>
+          <w:shd w:val="clear" w:color="auto" w:fill="FFFFFF"/>
+        </w:rPr>
+        <w:t>Library</w:t>
+      </w:r>
+      <w:proofErr w:type="spellEnd"/>
+      <w:r>
+        <w:rPr>
+          <w:rFonts w:cstheme="minorHAnsi"/>
+          <w:b/>
+          <w:i/>
+          <w:color w:val="000000" w:themeColor="text1"/>
+          <w:sz w:val="24"/>
+          <w:szCs w:val="24"/>
+          <w:shd w:val="clear" w:color="auto" w:fill="FFFFFF"/>
+        </w:rPr>
+        <w:t xml:space="preserve"> </w:t>
+      </w:r>
+      <w:proofErr w:type="spellStart"/>
+      <w:r>
+        <w:rPr>
+          <w:rFonts w:cstheme="minorHAnsi"/>
+          <w:b/>
+          <w:i/>
+          <w:color w:val="000000" w:themeColor="text1"/>
+          <w:sz w:val="24"/>
+          <w:szCs w:val="24"/>
+          <w:shd w:val="clear" w:color="auto" w:fill="FFFFFF"/>
+        </w:rPr>
+        <w:t>Count</w:t>
+      </w:r>
+      <w:proofErr w:type="spellEnd"/>
       <w:r>
         <w:rPr>
           <w:rFonts w:cstheme="minorHAnsi"/>
@@ -8900,6 +9766,7 @@
         </w:rPr>
         <w:t xml:space="preserve"> </w:t>
       </w:r>
+      <w:proofErr w:type="spellStart"/>
       <w:r>
         <w:rPr>
           <w:rFonts w:cstheme="minorHAnsi"/>
@@ -8910,8 +9777,35 @@
           <w:szCs w:val="24"/>
           <w:shd w:val="clear" w:color="auto" w:fill="FFFFFF"/>
         </w:rPr>
-        <w:t>Shows Count</w:t>
-      </w:r>
+        <w:t>Shows</w:t>
+      </w:r>
+      <w:proofErr w:type="spellEnd"/>
+      <w:r>
+        <w:rPr>
+          <w:rFonts w:cstheme="minorHAnsi"/>
+          <w:b/>
+          <w:i/>
+          <w:color w:val="000000" w:themeColor="text1"/>
+          <w:sz w:val="24"/>
+          <w:szCs w:val="24"/>
+          <w:shd w:val="clear" w:color="auto" w:fill="FFFFFF"/>
+        </w:rPr>
+        <w:t xml:space="preserve"> </w:t>
+      </w:r>
+      <w:proofErr w:type="spellStart"/>
+      <w:r>
+        <w:rPr>
+          <w:rFonts w:cstheme="minorHAnsi"/>
+          <w:b/>
+          <w:i/>
+          <w:color w:val="000000" w:themeColor="text1"/>
+          <w:sz w:val="24"/>
+          <w:szCs w:val="24"/>
+          <w:shd w:val="clear" w:color="auto" w:fill="FFFFFF"/>
+        </w:rPr>
+        <w:t>Count</w:t>
+      </w:r>
+      <w:proofErr w:type="spellEnd"/>
       <w:r>
         <w:rPr>
           <w:rFonts w:cstheme="minorHAnsi"/>
@@ -8922,6 +9816,7 @@
         </w:rPr>
         <w:t xml:space="preserve"> или </w:t>
       </w:r>
+      <w:proofErr w:type="spellStart"/>
       <w:r>
         <w:rPr>
           <w:rFonts w:cstheme="minorHAnsi"/>
@@ -8932,8 +9827,35 @@
           <w:szCs w:val="24"/>
           <w:shd w:val="clear" w:color="auto" w:fill="FFFFFF"/>
         </w:rPr>
-        <w:t>Movies Count</w:t>
-      </w:r>
+        <w:t>Movies</w:t>
+      </w:r>
+      <w:proofErr w:type="spellEnd"/>
+      <w:r>
+        <w:rPr>
+          <w:rFonts w:cstheme="minorHAnsi"/>
+          <w:b/>
+          <w:i/>
+          <w:color w:val="000000" w:themeColor="text1"/>
+          <w:sz w:val="24"/>
+          <w:szCs w:val="24"/>
+          <w:shd w:val="clear" w:color="auto" w:fill="FFFFFF"/>
+        </w:rPr>
+        <w:t xml:space="preserve"> </w:t>
+      </w:r>
+      <w:proofErr w:type="spellStart"/>
+      <w:r>
+        <w:rPr>
+          <w:rFonts w:cstheme="minorHAnsi"/>
+          <w:b/>
+          <w:i/>
+          <w:color w:val="000000" w:themeColor="text1"/>
+          <w:sz w:val="24"/>
+          <w:szCs w:val="24"/>
+          <w:shd w:val="clear" w:color="auto" w:fill="FFFFFF"/>
+        </w:rPr>
+        <w:t>Count</w:t>
+      </w:r>
+      <w:proofErr w:type="spellEnd"/>
       <w:r>
         <w:rPr>
           <w:rFonts w:cstheme="minorHAnsi"/>
@@ -8944,6 +9866,7 @@
         </w:rPr>
         <w:t xml:space="preserve"> извикваме вече създадения метод </w:t>
       </w:r>
+      <w:proofErr w:type="spellStart"/>
       <w:r>
         <w:rPr>
           <w:rFonts w:cstheme="minorHAnsi"/>
@@ -8956,27 +9879,16 @@
         </w:rPr>
         <w:t>fill_missing_program</w:t>
       </w:r>
-      <w:r>
-        <w:rPr>
-          <w:rFonts w:cstheme="minorHAnsi"/>
-          <w:color w:val="000000" w:themeColor="text1"/>
-          <w:sz w:val="24"/>
-          <w:szCs w:val="24"/>
-          <w:shd w:val="clear" w:color="auto" w:fill="FFFFFF"/>
-        </w:rPr>
-        <w:t>, който както споменахме вече благодарение на параметрите, които при</w:t>
-      </w:r>
-      <w:bookmarkStart w:id="24" w:name="_GoBack"/>
-      <w:bookmarkEnd w:id="24"/>
-      <w:r>
-        <w:rPr>
-          <w:rFonts w:cstheme="minorHAnsi"/>
-          <w:color w:val="000000" w:themeColor="text1"/>
-          <w:sz w:val="24"/>
-          <w:szCs w:val="24"/>
-          <w:shd w:val="clear" w:color="auto" w:fill="FFFFFF"/>
-        </w:rPr>
-        <w:t xml:space="preserve">ема успява да изчисли липсващата стойност в зависимост от </w:t>
+      <w:proofErr w:type="spellEnd"/>
+      <w:r>
+        <w:rPr>
+          <w:rFonts w:cstheme="minorHAnsi"/>
+          <w:color w:val="000000" w:themeColor="text1"/>
+          <w:sz w:val="24"/>
+          <w:szCs w:val="24"/>
+          <w:shd w:val="clear" w:color="auto" w:fill="FFFFFF"/>
+        </w:rPr>
+        <w:t xml:space="preserve">, който както споменахме вече благодарение на параметрите, които приема успява да изчисли липсващата стойност в зависимост от </w:t>
       </w:r>
       <w:r>
         <w:rPr>
@@ -9043,6 +9955,7 @@
         </w:rPr>
         <w:t xml:space="preserve">криване на липсващи стойности, които се намират под името на колона </w:t>
       </w:r>
+      <w:proofErr w:type="spellStart"/>
       <w:r>
         <w:rPr>
           <w:rFonts w:cstheme="minorHAnsi"/>
@@ -9053,8 +9966,35 @@
           <w:szCs w:val="24"/>
           <w:shd w:val="clear" w:color="auto" w:fill="FFFFFF"/>
         </w:rPr>
-        <w:t>Basic Cost</w:t>
-      </w:r>
+        <w:t>Basic</w:t>
+      </w:r>
+      <w:proofErr w:type="spellEnd"/>
+      <w:r>
+        <w:rPr>
+          <w:rFonts w:cstheme="minorHAnsi"/>
+          <w:b/>
+          <w:i/>
+          <w:color w:val="000000" w:themeColor="text1"/>
+          <w:sz w:val="24"/>
+          <w:szCs w:val="24"/>
+          <w:shd w:val="clear" w:color="auto" w:fill="FFFFFF"/>
+        </w:rPr>
+        <w:t xml:space="preserve"> </w:t>
+      </w:r>
+      <w:proofErr w:type="spellStart"/>
+      <w:r>
+        <w:rPr>
+          <w:rFonts w:cstheme="minorHAnsi"/>
+          <w:b/>
+          <w:i/>
+          <w:color w:val="000000" w:themeColor="text1"/>
+          <w:sz w:val="24"/>
+          <w:szCs w:val="24"/>
+          <w:shd w:val="clear" w:color="auto" w:fill="FFFFFF"/>
+        </w:rPr>
+        <w:t>Cost</w:t>
+      </w:r>
+      <w:proofErr w:type="spellEnd"/>
       <w:r>
         <w:rPr>
           <w:rFonts w:cstheme="minorHAnsi"/>
@@ -9075,7 +10015,33 @@
           <w:szCs w:val="24"/>
           <w:shd w:val="clear" w:color="auto" w:fill="FFFFFF"/>
         </w:rPr>
-        <w:t>.median()</w:t>
+        <w:t>.</w:t>
+      </w:r>
+      <w:proofErr w:type="spellStart"/>
+      <w:r>
+        <w:rPr>
+          <w:rFonts w:cstheme="minorHAnsi"/>
+          <w:b/>
+          <w:i/>
+          <w:color w:val="000000" w:themeColor="text1"/>
+          <w:sz w:val="24"/>
+          <w:szCs w:val="24"/>
+          <w:shd w:val="clear" w:color="auto" w:fill="FFFFFF"/>
+        </w:rPr>
+        <w:t>median</w:t>
+      </w:r>
+      <w:proofErr w:type="spellEnd"/>
+      <w:r>
+        <w:rPr>
+          <w:rFonts w:cstheme="minorHAnsi"/>
+          <w:b/>
+          <w:i/>
+          <w:color w:val="000000" w:themeColor="text1"/>
+          <w:sz w:val="24"/>
+          <w:szCs w:val="24"/>
+          <w:shd w:val="clear" w:color="auto" w:fill="FFFFFF"/>
+        </w:rPr>
+        <w:t>()</w:t>
       </w:r>
       <w:r>
         <w:rPr>
@@ -9199,8 +10165,22 @@
           <w:szCs w:val="24"/>
           <w:shd w:val="clear" w:color="auto" w:fill="FFFFFF"/>
         </w:rPr>
-        <w:t>Standard Cost</w:t>
-      </w:r>
+        <w:t xml:space="preserve">Standard </w:t>
+      </w:r>
+      <w:proofErr w:type="spellStart"/>
+      <w:r>
+        <w:rPr>
+          <w:rFonts w:cstheme="minorHAnsi"/>
+          <w:b/>
+          <w:i/>
+          <w:color w:val="000000" w:themeColor="text1"/>
+          <w:sz w:val="24"/>
+          <w:szCs w:val="24"/>
+          <w:shd w:val="clear" w:color="auto" w:fill="FFFFFF"/>
+        </w:rPr>
+        <w:t>Cost</w:t>
+      </w:r>
+      <w:proofErr w:type="spellEnd"/>
       <w:r>
         <w:rPr>
           <w:rFonts w:cstheme="minorHAnsi"/>
@@ -9300,8 +10280,22 @@
           <w:szCs w:val="24"/>
           <w:shd w:val="clear" w:color="auto" w:fill="FFFFFF"/>
         </w:rPr>
-        <w:t>Standard Cost</w:t>
-      </w:r>
+        <w:t xml:space="preserve">Standard </w:t>
+      </w:r>
+      <w:proofErr w:type="spellStart"/>
+      <w:r>
+        <w:rPr>
+          <w:rFonts w:cstheme="minorHAnsi"/>
+          <w:b/>
+          <w:i/>
+          <w:color w:val="000000" w:themeColor="text1"/>
+          <w:sz w:val="24"/>
+          <w:szCs w:val="24"/>
+          <w:shd w:val="clear" w:color="auto" w:fill="FFFFFF"/>
+        </w:rPr>
+        <w:t>Cost</w:t>
+      </w:r>
+      <w:proofErr w:type="spellEnd"/>
       <w:r>
         <w:rPr>
           <w:rFonts w:cstheme="minorHAnsi"/>
@@ -9322,8 +10316,22 @@
           <w:szCs w:val="24"/>
           <w:shd w:val="clear" w:color="auto" w:fill="FFFFFF"/>
         </w:rPr>
-        <w:t>Premium Cost</w:t>
-      </w:r>
+        <w:t xml:space="preserve">Premium </w:t>
+      </w:r>
+      <w:proofErr w:type="spellStart"/>
+      <w:r>
+        <w:rPr>
+          <w:rFonts w:cstheme="minorHAnsi"/>
+          <w:b/>
+          <w:i/>
+          <w:color w:val="000000" w:themeColor="text1"/>
+          <w:sz w:val="24"/>
+          <w:szCs w:val="24"/>
+          <w:shd w:val="clear" w:color="auto" w:fill="FFFFFF"/>
+        </w:rPr>
+        <w:t>Cost</w:t>
+      </w:r>
+      <w:proofErr w:type="spellEnd"/>
       <w:r>
         <w:rPr>
           <w:rFonts w:cstheme="minorHAnsi"/>
@@ -9427,8 +10435,22 @@
           <w:szCs w:val="24"/>
           <w:shd w:val="clear" w:color="auto" w:fill="FFFFFF"/>
         </w:rPr>
-        <w:t>Standard Cost</w:t>
-      </w:r>
+        <w:t xml:space="preserve">Standard </w:t>
+      </w:r>
+      <w:proofErr w:type="spellStart"/>
+      <w:r>
+        <w:rPr>
+          <w:rFonts w:cstheme="minorHAnsi"/>
+          <w:b/>
+          <w:i/>
+          <w:color w:val="000000" w:themeColor="text1"/>
+          <w:sz w:val="24"/>
+          <w:szCs w:val="24"/>
+          <w:shd w:val="clear" w:color="auto" w:fill="FFFFFF"/>
+        </w:rPr>
+        <w:t>Cost</w:t>
+      </w:r>
+      <w:proofErr w:type="spellEnd"/>
       <w:r>
         <w:rPr>
           <w:rFonts w:cstheme="minorHAnsi"/>
@@ -9449,7 +10471,33 @@
           <w:szCs w:val="24"/>
           <w:shd w:val="clear" w:color="auto" w:fill="FFFFFF"/>
         </w:rPr>
-        <w:t>.median()</w:t>
+        <w:t>.</w:t>
+      </w:r>
+      <w:proofErr w:type="spellStart"/>
+      <w:r>
+        <w:rPr>
+          <w:rFonts w:cstheme="minorHAnsi"/>
+          <w:b/>
+          <w:i/>
+          <w:color w:val="000000" w:themeColor="text1"/>
+          <w:sz w:val="24"/>
+          <w:szCs w:val="24"/>
+          <w:shd w:val="clear" w:color="auto" w:fill="FFFFFF"/>
+        </w:rPr>
+        <w:t>median</w:t>
+      </w:r>
+      <w:proofErr w:type="spellEnd"/>
+      <w:r>
+        <w:rPr>
+          <w:rFonts w:cstheme="minorHAnsi"/>
+          <w:b/>
+          <w:i/>
+          <w:color w:val="000000" w:themeColor="text1"/>
+          <w:sz w:val="24"/>
+          <w:szCs w:val="24"/>
+          <w:shd w:val="clear" w:color="auto" w:fill="FFFFFF"/>
+        </w:rPr>
+        <w:t>()</w:t>
       </w:r>
       <w:r>
         <w:rPr>
@@ -9493,6 +10541,7 @@
         </w:rPr>
         <w:t xml:space="preserve"> </w:t>
       </w:r>
+      <w:proofErr w:type="spellStart"/>
       <w:r>
         <w:rPr>
           <w:rFonts w:cstheme="minorHAnsi"/>
@@ -9503,11 +10552,14 @@
           <w:szCs w:val="24"/>
           <w:shd w:val="clear" w:color="auto" w:fill="FFFFFF"/>
         </w:rPr>
-        <w:t>Basic Cost &lt; медианата &lt; стойността в Premium Cost</w:t>
-      </w:r>
-      <w:r>
-        <w:rPr>
-          <w:rFonts w:cstheme="minorHAnsi"/>
+        <w:t>Basic</w:t>
+      </w:r>
+      <w:proofErr w:type="spellEnd"/>
+      <w:r>
+        <w:rPr>
+          <w:rFonts w:cstheme="minorHAnsi"/>
+          <w:b/>
+          <w:i/>
           <w:color w:val="000000" w:themeColor="text1"/>
           <w:sz w:val="24"/>
           <w:szCs w:val="24"/>
@@ -9515,6 +10567,56 @@
         </w:rPr>
         <w:t xml:space="preserve"> </w:t>
       </w:r>
+      <w:proofErr w:type="spellStart"/>
+      <w:r>
+        <w:rPr>
+          <w:rFonts w:cstheme="minorHAnsi"/>
+          <w:b/>
+          <w:i/>
+          <w:color w:val="000000" w:themeColor="text1"/>
+          <w:sz w:val="24"/>
+          <w:szCs w:val="24"/>
+          <w:shd w:val="clear" w:color="auto" w:fill="FFFFFF"/>
+        </w:rPr>
+        <w:t>Cost</w:t>
+      </w:r>
+      <w:proofErr w:type="spellEnd"/>
+      <w:r>
+        <w:rPr>
+          <w:rFonts w:cstheme="minorHAnsi"/>
+          <w:b/>
+          <w:i/>
+          <w:color w:val="000000" w:themeColor="text1"/>
+          <w:sz w:val="24"/>
+          <w:szCs w:val="24"/>
+          <w:shd w:val="clear" w:color="auto" w:fill="FFFFFF"/>
+        </w:rPr>
+        <w:t xml:space="preserve"> &lt; медианата &lt; стойността в Premium </w:t>
+      </w:r>
+      <w:proofErr w:type="spellStart"/>
+      <w:r>
+        <w:rPr>
+          <w:rFonts w:cstheme="minorHAnsi"/>
+          <w:b/>
+          <w:i/>
+          <w:color w:val="000000" w:themeColor="text1"/>
+          <w:sz w:val="24"/>
+          <w:szCs w:val="24"/>
+          <w:shd w:val="clear" w:color="auto" w:fill="FFFFFF"/>
+        </w:rPr>
+        <w:t>Cost</w:t>
+      </w:r>
+      <w:proofErr w:type="spellEnd"/>
+      <w:r>
+        <w:rPr>
+          <w:rFonts w:cstheme="minorHAnsi"/>
+          <w:color w:val="000000" w:themeColor="text1"/>
+          <w:sz w:val="24"/>
+          <w:szCs w:val="24"/>
+          <w:shd w:val="clear" w:color="auto" w:fill="FFFFFF"/>
+        </w:rPr>
+        <w:t xml:space="preserve"> </w:t>
+      </w:r>
       <w:r>
         <w:rPr>
           <w:rFonts w:cstheme="minorHAnsi"/>
@@ -9569,6 +10671,7 @@
         </w:rPr>
         <w:t xml:space="preserve">чрез изчисляване на средната стойност между </w:t>
       </w:r>
+      <w:proofErr w:type="spellStart"/>
       <w:r>
         <w:rPr>
           <w:rFonts w:cstheme="minorHAnsi"/>
@@ -9579,8 +10682,35 @@
           <w:szCs w:val="24"/>
           <w:shd w:val="clear" w:color="auto" w:fill="FFFFFF"/>
         </w:rPr>
-        <w:t>Basic Cost</w:t>
-      </w:r>
+        <w:t>Basic</w:t>
+      </w:r>
+      <w:proofErr w:type="spellEnd"/>
+      <w:r>
+        <w:rPr>
+          <w:rFonts w:cstheme="minorHAnsi"/>
+          <w:b/>
+          <w:i/>
+          <w:color w:val="000000" w:themeColor="text1"/>
+          <w:sz w:val="24"/>
+          <w:szCs w:val="24"/>
+          <w:shd w:val="clear" w:color="auto" w:fill="FFFFFF"/>
+        </w:rPr>
+        <w:t xml:space="preserve"> </w:t>
+      </w:r>
+      <w:proofErr w:type="spellStart"/>
+      <w:r>
+        <w:rPr>
+          <w:rFonts w:cstheme="minorHAnsi"/>
+          <w:b/>
+          <w:i/>
+          <w:color w:val="000000" w:themeColor="text1"/>
+          <w:sz w:val="24"/>
+          <w:szCs w:val="24"/>
+          <w:shd w:val="clear" w:color="auto" w:fill="FFFFFF"/>
+        </w:rPr>
+        <w:t>Cost</w:t>
+      </w:r>
+      <w:proofErr w:type="spellEnd"/>
       <w:r>
         <w:rPr>
           <w:rFonts w:cstheme="minorHAnsi"/>
@@ -9601,8 +10731,22 @@
           <w:szCs w:val="24"/>
           <w:shd w:val="clear" w:color="auto" w:fill="FFFFFF"/>
         </w:rPr>
-        <w:t>Premium Cost</w:t>
-      </w:r>
+        <w:t xml:space="preserve">Premium </w:t>
+      </w:r>
+      <w:proofErr w:type="spellStart"/>
+      <w:r>
+        <w:rPr>
+          <w:rFonts w:cstheme="minorHAnsi"/>
+          <w:b/>
+          <w:i/>
+          <w:color w:val="000000" w:themeColor="text1"/>
+          <w:sz w:val="24"/>
+          <w:szCs w:val="24"/>
+          <w:shd w:val="clear" w:color="auto" w:fill="FFFFFF"/>
+        </w:rPr>
+        <w:t>Cost</w:t>
+      </w:r>
+      <w:proofErr w:type="spellEnd"/>
       <w:r>
         <w:rPr>
           <w:rFonts w:cstheme="minorHAnsi"/>
@@ -9659,8 +10803,22 @@
           <w:szCs w:val="24"/>
           <w:shd w:val="clear" w:color="auto" w:fill="FFFFFF"/>
         </w:rPr>
-        <w:t>Premium Cost</w:t>
-      </w:r>
+        <w:t xml:space="preserve">Premium </w:t>
+      </w:r>
+      <w:proofErr w:type="spellStart"/>
+      <w:r>
+        <w:rPr>
+          <w:rFonts w:cstheme="minorHAnsi"/>
+          <w:b/>
+          <w:i/>
+          <w:color w:val="000000" w:themeColor="text1"/>
+          <w:sz w:val="24"/>
+          <w:szCs w:val="24"/>
+          <w:shd w:val="clear" w:color="auto" w:fill="FFFFFF"/>
+        </w:rPr>
+        <w:t>Cost</w:t>
+      </w:r>
+      <w:proofErr w:type="spellEnd"/>
       <w:r>
         <w:rPr>
           <w:rFonts w:cstheme="minorHAnsi"/>
@@ -9681,7 +10839,33 @@
           <w:szCs w:val="24"/>
           <w:shd w:val="clear" w:color="auto" w:fill="FFFFFF"/>
         </w:rPr>
-        <w:t>.median()</w:t>
+        <w:t>.</w:t>
+      </w:r>
+      <w:proofErr w:type="spellStart"/>
+      <w:r>
+        <w:rPr>
+          <w:rFonts w:cstheme="minorHAnsi"/>
+          <w:b/>
+          <w:i/>
+          <w:color w:val="000000" w:themeColor="text1"/>
+          <w:sz w:val="24"/>
+          <w:szCs w:val="24"/>
+          <w:shd w:val="clear" w:color="auto" w:fill="FFFFFF"/>
+        </w:rPr>
+        <w:t>median</w:t>
+      </w:r>
+      <w:proofErr w:type="spellEnd"/>
+      <w:r>
+        <w:rPr>
+          <w:rFonts w:cstheme="minorHAnsi"/>
+          <w:b/>
+          <w:i/>
+          <w:color w:val="000000" w:themeColor="text1"/>
+          <w:sz w:val="24"/>
+          <w:szCs w:val="24"/>
+          <w:shd w:val="clear" w:color="auto" w:fill="FFFFFF"/>
+        </w:rPr>
+        <w:t>()</w:t>
       </w:r>
       <w:r>
         <w:rPr>
@@ -9713,8 +10897,22 @@
           <w:szCs w:val="24"/>
           <w:shd w:val="clear" w:color="auto" w:fill="FFFFFF"/>
         </w:rPr>
-        <w:t>Standard Cost</w:t>
-      </w:r>
+        <w:t xml:space="preserve">Standard </w:t>
+      </w:r>
+      <w:proofErr w:type="spellStart"/>
+      <w:r>
+        <w:rPr>
+          <w:rFonts w:cstheme="minorHAnsi"/>
+          <w:b/>
+          <w:i/>
+          <w:color w:val="000000" w:themeColor="text1"/>
+          <w:sz w:val="24"/>
+          <w:szCs w:val="24"/>
+          <w:shd w:val="clear" w:color="auto" w:fill="FFFFFF"/>
+        </w:rPr>
+        <w:t>Cost</w:t>
+      </w:r>
+      <w:proofErr w:type="spellEnd"/>
       <w:r>
         <w:rPr>
           <w:rFonts w:cstheme="minorHAnsi"/>
@@ -9759,6 +10957,7 @@
         </w:rPr>
         <w:t xml:space="preserve">блока, където откриваме процентната зависимост между </w:t>
       </w:r>
+      <w:proofErr w:type="spellStart"/>
       <w:r>
         <w:rPr>
           <w:rFonts w:cstheme="minorHAnsi"/>
@@ -9769,8 +10968,35 @@
           <w:szCs w:val="24"/>
           <w:shd w:val="clear" w:color="auto" w:fill="FFFFFF"/>
         </w:rPr>
-        <w:t>Basic Cost</w:t>
-      </w:r>
+        <w:t>Basic</w:t>
+      </w:r>
+      <w:proofErr w:type="spellEnd"/>
+      <w:r>
+        <w:rPr>
+          <w:rFonts w:cstheme="minorHAnsi"/>
+          <w:b/>
+          <w:i/>
+          <w:color w:val="000000" w:themeColor="text1"/>
+          <w:sz w:val="24"/>
+          <w:szCs w:val="24"/>
+          <w:shd w:val="clear" w:color="auto" w:fill="FFFFFF"/>
+        </w:rPr>
+        <w:t xml:space="preserve"> </w:t>
+      </w:r>
+      <w:proofErr w:type="spellStart"/>
+      <w:r>
+        <w:rPr>
+          <w:rFonts w:cstheme="minorHAnsi"/>
+          <w:b/>
+          <w:i/>
+          <w:color w:val="000000" w:themeColor="text1"/>
+          <w:sz w:val="24"/>
+          <w:szCs w:val="24"/>
+          <w:shd w:val="clear" w:color="auto" w:fill="FFFFFF"/>
+        </w:rPr>
+        <w:t>Cost</w:t>
+      </w:r>
+      <w:proofErr w:type="spellEnd"/>
       <w:r>
         <w:rPr>
           <w:rFonts w:cstheme="minorHAnsi"/>
@@ -9791,8 +11017,22 @@
           <w:szCs w:val="24"/>
           <w:shd w:val="clear" w:color="auto" w:fill="FFFFFF"/>
         </w:rPr>
-        <w:t>Standard Cost</w:t>
-      </w:r>
+        <w:t xml:space="preserve">Standard </w:t>
+      </w:r>
+      <w:proofErr w:type="spellStart"/>
+      <w:r>
+        <w:rPr>
+          <w:rFonts w:cstheme="minorHAnsi"/>
+          <w:b/>
+          <w:i/>
+          <w:color w:val="000000" w:themeColor="text1"/>
+          <w:sz w:val="24"/>
+          <w:szCs w:val="24"/>
+          <w:shd w:val="clear" w:color="auto" w:fill="FFFFFF"/>
+        </w:rPr>
+        <w:t>Cost</w:t>
+      </w:r>
+      <w:proofErr w:type="spellEnd"/>
       <w:r>
         <w:rPr>
           <w:rFonts w:cstheme="minorHAnsi"/>
@@ -9813,8 +11053,22 @@
           <w:szCs w:val="24"/>
           <w:shd w:val="clear" w:color="auto" w:fill="FFFFFF"/>
         </w:rPr>
-        <w:t>Standard Cost</w:t>
-      </w:r>
+        <w:t xml:space="preserve">Standard </w:t>
+      </w:r>
+      <w:proofErr w:type="spellStart"/>
+      <w:r>
+        <w:rPr>
+          <w:rFonts w:cstheme="minorHAnsi"/>
+          <w:b/>
+          <w:i/>
+          <w:color w:val="000000" w:themeColor="text1"/>
+          <w:sz w:val="24"/>
+          <w:szCs w:val="24"/>
+          <w:shd w:val="clear" w:color="auto" w:fill="FFFFFF"/>
+        </w:rPr>
+        <w:t>Cost</w:t>
+      </w:r>
+      <w:proofErr w:type="spellEnd"/>
       <w:r>
         <w:rPr>
           <w:rFonts w:cstheme="minorHAnsi"/>
@@ -9840,34 +11094,34 @@
           <w:sz w:val="36"/>
         </w:rPr>
       </w:pPr>
-      <w:bookmarkStart w:id="25" w:name="_Toc102575911"/>
+      <w:bookmarkStart w:id="24" w:name="_Toc103586377"/>
       <w:r>
         <w:rPr>
           <w:b/>
           <w:color w:val="000000" w:themeColor="text1"/>
           <w:sz w:val="36"/>
         </w:rPr>
-        <w:t>Резултати</w:t>
+        <w:t>Заключение</w:t>
+      </w:r>
+      <w:bookmarkEnd w:id="24"/>
+    </w:p>
+    <w:p>
+      <w:pPr>
+        <w:pStyle w:val="Heading2"/>
+        <w:rPr>
+          <w:b/>
+          <w:color w:val="000000" w:themeColor="text1"/>
+        </w:rPr>
+      </w:pPr>
+      <w:bookmarkStart w:id="25" w:name="_Toc103586378"/>
+      <w:r>
+        <w:rPr>
+          <w:b/>
+          <w:color w:val="000000" w:themeColor="text1"/>
+        </w:rPr>
+        <w:t>Получена оптималност и достоверност</w:t>
       </w:r>
       <w:bookmarkEnd w:id="25"/>
-    </w:p>
-    <w:p>
-      <w:pPr>
-        <w:pStyle w:val="Heading2"/>
-        <w:rPr>
-          <w:b/>
-          <w:color w:val="000000" w:themeColor="text1"/>
-        </w:rPr>
-      </w:pPr>
-      <w:bookmarkStart w:id="26" w:name="_Toc102575912"/>
-      <w:r>
-        <w:rPr>
-          <w:b/>
-          <w:color w:val="000000" w:themeColor="text1"/>
-        </w:rPr>
-        <w:t>Получена оптималност и достоверност</w:t>
-      </w:r>
-      <w:bookmarkEnd w:id="26"/>
     </w:p>
     <w:p>
       <w:pPr>
@@ -9902,7 +11156,33 @@
           <w:szCs w:val="24"/>
           <w:shd w:val="clear" w:color="auto" w:fill="FFFFFF"/>
         </w:rPr>
-        <w:t>.median()</w:t>
+        <w:t>.</w:t>
+      </w:r>
+      <w:proofErr w:type="spellStart"/>
+      <w:r>
+        <w:rPr>
+          <w:rFonts w:cstheme="minorHAnsi"/>
+          <w:b/>
+          <w:i/>
+          <w:color w:val="000000" w:themeColor="text1"/>
+          <w:sz w:val="24"/>
+          <w:szCs w:val="24"/>
+          <w:shd w:val="clear" w:color="auto" w:fill="FFFFFF"/>
+        </w:rPr>
+        <w:t>median</w:t>
+      </w:r>
+      <w:proofErr w:type="spellEnd"/>
+      <w:r>
+        <w:rPr>
+          <w:rFonts w:cstheme="minorHAnsi"/>
+          <w:b/>
+          <w:i/>
+          <w:color w:val="000000" w:themeColor="text1"/>
+          <w:sz w:val="24"/>
+          <w:szCs w:val="24"/>
+          <w:shd w:val="clear" w:color="auto" w:fill="FFFFFF"/>
+        </w:rPr>
+        <w:t>()</w:t>
       </w:r>
       <w:r>
         <w:rPr>
@@ -9998,6 +11278,7 @@
         </w:rPr>
         <w:t xml:space="preserve">използваме директно изтриване на реда чрез метода </w:t>
       </w:r>
+      <w:proofErr w:type="spellStart"/>
       <w:r>
         <w:rPr>
           <w:b/>
@@ -10007,6 +11288,7 @@
         </w:rPr>
         <w:t>pandas.dataframe.drop</w:t>
       </w:r>
+      <w:proofErr w:type="spellEnd"/>
       <w:r>
         <w:rPr>
           <w:b/>
@@ -10045,7 +11327,7 @@
           <w:color w:val="auto"/>
         </w:rPr>
       </w:pPr>
-      <w:bookmarkStart w:id="27" w:name="_Toc102575913"/>
+      <w:bookmarkStart w:id="26" w:name="_Toc103586379"/>
       <w:r>
         <w:rPr>
           <w:b/>
@@ -10054,7 +11336,7 @@
         <w:lastRenderedPageBreak/>
         <w:t>Използвани източници</w:t>
       </w:r>
-      <w:bookmarkEnd w:id="27"/>
+      <w:bookmarkEnd w:id="26"/>
     </w:p>
     <w:p>
       <w:pPr>
@@ -10208,7 +11490,7 @@
 </file>
 
 <file path=word/endnotes.xml><?xml version="1.0" encoding="utf-8"?>
-<w:endnotes xmlns:wpc="http://schemas.microsoft.com/office/word/2010/wordprocessingCanvas" xmlns:cx="http://schemas.microsoft.com/office/drawing/2014/chartex" xmlns:cx1="http://schemas.microsoft.com/office/drawing/2015/9/8/chartex" xmlns:mc="http://schemas.openxmlformats.org/markup-compatibility/2006" xmlns:o="urn:schemas-microsoft-com:office:office" xmlns:r="http://schemas.openxmlformats.org/officeDocument/2006/relationships" xmlns:m="http://schemas.openxmlformats.org/officeDocument/2006/math" xmlns:v="urn:schemas-microsoft-com:vml" xmlns:wp14="http://schemas.microsoft.com/office/word/2010/wordprocessingDrawing" xmlns:wp="http://schemas.openxmlformats.org/drawingml/2006/wordprocessingDrawing" xmlns:w10="urn:schemas-microsoft-com:office:word" xmlns:w="http://schemas.openxmlformats.org/wordprocessingml/2006/main" xmlns:w14="http://schemas.microsoft.com/office/word/2010/wordml" xmlns:w15="http://schemas.microsoft.com/office/word/2012/wordml" xmlns:w16se="http://schemas.microsoft.com/office/word/2015/wordml/symex" xmlns:wpg="http://schemas.microsoft.com/office/word/2010/wordprocessingGroup" xmlns:wpi="http://schemas.microsoft.com/office/word/2010/wordprocessingInk" xmlns:wne="http://schemas.microsoft.com/office/word/2006/wordml" xmlns:wps="http://schemas.microsoft.com/office/word/2010/wordprocessingShape" mc:Ignorable="w14 w15 w16se wp14">
+<w:endnotes xmlns:wpc="http://schemas.microsoft.com/office/word/2010/wordprocessingCanvas" xmlns:cx="http://schemas.microsoft.com/office/drawing/2014/chartex" xmlns:cx1="http://schemas.microsoft.com/office/drawing/2015/9/8/chartex" xmlns:cx2="http://schemas.microsoft.com/office/drawing/2015/10/21/chartex" xmlns:cx3="http://schemas.microsoft.com/office/drawing/2016/5/9/chartex" xmlns:cx4="http://schemas.microsoft.com/office/drawing/2016/5/10/chartex" xmlns:cx5="http://schemas.microsoft.com/office/drawing/2016/5/11/chartex" xmlns:cx6="http://schemas.microsoft.com/office/drawing/2016/5/12/chartex" xmlns:cx7="http://schemas.microsoft.com/office/drawing/2016/5/13/chartex" xmlns:cx8="http://schemas.microsoft.com/office/drawing/2016/5/14/chartex" xmlns:mc="http://schemas.openxmlformats.org/markup-compatibility/2006" xmlns:aink="http://schemas.microsoft.com/office/drawing/2016/ink" xmlns:am3d="http://schemas.microsoft.com/office/drawing/2017/model3d" xmlns:o="urn:schemas-microsoft-com:office:office" xmlns:r="http://schemas.openxmlformats.org/officeDocument/2006/relationships" xmlns:m="http://schemas.openxmlformats.org/officeDocument/2006/math" xmlns:v="urn:schemas-microsoft-com:vml" xmlns:wp14="http://schemas.microsoft.com/office/word/2010/wordprocessingDrawing" xmlns:wp="http://schemas.openxmlformats.org/drawingml/2006/wordprocessingDrawing" xmlns:w10="urn:schemas-microsoft-com:office:word" xmlns:w="http://schemas.openxmlformats.org/wordprocessingml/2006/main" xmlns:w14="http://schemas.microsoft.com/office/word/2010/wordml" xmlns:w15="http://schemas.microsoft.com/office/word/2012/wordml" xmlns:w16cex="http://schemas.microsoft.com/office/word/2018/wordml/cex" xmlns:w16cid="http://schemas.microsoft.com/office/word/2016/wordml/cid" xmlns:w16="http://schemas.microsoft.com/office/word/2018/wordml" xmlns:w16sdtdh="http://schemas.microsoft.com/office/word/2020/wordml/sdtdatahash" xmlns:w16se="http://schemas.microsoft.com/office/word/2015/wordml/symex" xmlns:wpg="http://schemas.microsoft.com/office/word/2010/wordprocessingGroup" xmlns:wpi="http://schemas.microsoft.com/office/word/2010/wordprocessingInk" xmlns:wne="http://schemas.microsoft.com/office/word/2006/wordml" xmlns:wps="http://schemas.microsoft.com/office/word/2010/wordprocessingShape" mc:Ignorable="w14 w15 w16se w16cid w16 w16cex w16sdtdh wp14">
   <w:endnote w:type="separator" w:id="-1">
     <w:p>
       <w:pPr>
@@ -10233,7 +11515,7 @@
 </file>
 
 <file path=word/footnotes.xml><?xml version="1.0" encoding="utf-8"?>
-<w:footnotes xmlns:wpc="http://schemas.microsoft.com/office/word/2010/wordprocessingCanvas" xmlns:cx="http://schemas.microsoft.com/office/drawing/2014/chartex" xmlns:cx1="http://schemas.microsoft.com/office/drawing/2015/9/8/chartex" xmlns:mc="http://schemas.openxmlformats.org/markup-compatibility/2006" xmlns:o="urn:schemas-microsoft-com:office:office" xmlns:r="http://schemas.openxmlformats.org/officeDocument/2006/relationships" xmlns:m="http://schemas.openxmlformats.org/officeDocument/2006/math" xmlns:v="urn:schemas-microsoft-com:vml" xmlns:wp14="http://schemas.microsoft.com/office/word/2010/wordprocessingDrawing" xmlns:wp="http://schemas.openxmlformats.org/drawingml/2006/wordprocessingDrawing" xmlns:w10="urn:schemas-microsoft-com:office:word" xmlns:w="http://schemas.openxmlformats.org/wordprocessingml/2006/main" xmlns:w14="http://schemas.microsoft.com/office/word/2010/wordml" xmlns:w15="http://schemas.microsoft.com/office/word/2012/wordml" xmlns:w16se="http://schemas.microsoft.com/office/word/2015/wordml/symex" xmlns:wpg="http://schemas.microsoft.com/office/word/2010/wordprocessingGroup" xmlns:wpi="http://schemas.microsoft.com/office/word/2010/wordprocessingInk" xmlns:wne="http://schemas.microsoft.com/office/word/2006/wordml" xmlns:wps="http://schemas.microsoft.com/office/word/2010/wordprocessingShape" mc:Ignorable="w14 w15 w16se wp14">
+<w:footnotes xmlns:wpc="http://schemas.microsoft.com/office/word/2010/wordprocessingCanvas" xmlns:cx="http://schemas.microsoft.com/office/drawing/2014/chartex" xmlns:cx1="http://schemas.microsoft.com/office/drawing/2015/9/8/chartex" xmlns:cx2="http://schemas.microsoft.com/office/drawing/2015/10/21/chartex" xmlns:cx3="http://schemas.microsoft.com/office/drawing/2016/5/9/chartex" xmlns:cx4="http://schemas.microsoft.com/office/drawing/2016/5/10/chartex" xmlns:cx5="http://schemas.microsoft.com/office/drawing/2016/5/11/chartex" xmlns:cx6="http://schemas.microsoft.com/office/drawing/2016/5/12/chartex" xmlns:cx7="http://schemas.microsoft.com/office/drawing/2016/5/13/chartex" xmlns:cx8="http://schemas.microsoft.com/office/drawing/2016/5/14/chartex" xmlns:mc="http://schemas.openxmlformats.org/markup-compatibility/2006" xmlns:aink="http://schemas.microsoft.com/office/drawing/2016/ink" xmlns:am3d="http://schemas.microsoft.com/office/drawing/2017/model3d" xmlns:o="urn:schemas-microsoft-com:office:office" xmlns:r="http://schemas.openxmlformats.org/officeDocument/2006/relationships" xmlns:m="http://schemas.openxmlformats.org/officeDocument/2006/math" xmlns:v="urn:schemas-microsoft-com:vml" xmlns:wp14="http://schemas.microsoft.com/office/word/2010/wordprocessingDrawing" xmlns:wp="http://schemas.openxmlformats.org/drawingml/2006/wordprocessingDrawing" xmlns:w10="urn:schemas-microsoft-com:office:word" xmlns:w="http://schemas.openxmlformats.org/wordprocessingml/2006/main" xmlns:w14="http://schemas.microsoft.com/office/word/2010/wordml" xmlns:w15="http://schemas.microsoft.com/office/word/2012/wordml" xmlns:w16cex="http://schemas.microsoft.com/office/word/2018/wordml/cex" xmlns:w16cid="http://schemas.microsoft.com/office/word/2016/wordml/cid" xmlns:w16="http://schemas.microsoft.com/office/word/2018/wordml" xmlns:w16sdtdh="http://schemas.microsoft.com/office/word/2020/wordml/sdtdatahash" xmlns:w16se="http://schemas.microsoft.com/office/word/2015/wordml/symex" xmlns:wpg="http://schemas.microsoft.com/office/word/2010/wordprocessingGroup" xmlns:wpi="http://schemas.microsoft.com/office/word/2010/wordprocessingInk" xmlns:wne="http://schemas.microsoft.com/office/word/2006/wordml" xmlns:wps="http://schemas.microsoft.com/office/word/2010/wordprocessingShape" mc:Ignorable="w14 w15 w16se w16cid w16 w16cex w16sdtdh wp14">
   <w:footnote w:type="separator" w:id="-1">
     <w:p>
       <w:pPr>
@@ -10258,7 +11540,7 @@
 </file>
 
 <file path=word/numbering.xml><?xml version="1.0" encoding="utf-8"?>
-<w:numbering xmlns:wpc="http://schemas.microsoft.com/office/word/2010/wordprocessingCanvas" xmlns:cx="http://schemas.microsoft.com/office/drawing/2014/chartex" xmlns:cx1="http://schemas.microsoft.com/office/drawing/2015/9/8/chartex" xmlns:mc="http://schemas.openxmlformats.org/markup-compatibility/2006" xmlns:o="urn:schemas-microsoft-com:office:office" xmlns:r="http://schemas.openxmlformats.org/officeDocument/2006/relationships" xmlns:m="http://schemas.openxmlformats.org/officeDocument/2006/math" xmlns:v="urn:schemas-microsoft-com:vml" xmlns:wp14="http://schemas.microsoft.com/office/word/2010/wordprocessingDrawing" xmlns:wp="http://schemas.openxmlformats.org/drawingml/2006/wordprocessingDrawing" xmlns:w10="urn:schemas-microsoft-com:office:word" xmlns:w="http://schemas.openxmlformats.org/wordprocessingml/2006/main" xmlns:w14="http://schemas.microsoft.com/office/word/2010/wordml" xmlns:w15="http://schemas.microsoft.com/office/word/2012/wordml" xmlns:w16se="http://schemas.microsoft.com/office/word/2015/wordml/symex" xmlns:wpg="http://schemas.microsoft.com/office/word/2010/wordprocessingGroup" xmlns:wpi="http://schemas.microsoft.com/office/word/2010/wordprocessingInk" xmlns:wne="http://schemas.microsoft.com/office/word/2006/wordml" xmlns:wps="http://schemas.microsoft.com/office/word/2010/wordprocessingShape" mc:Ignorable="w14 w15 w16se wp14">
+<w:numbering xmlns:wpc="http://schemas.microsoft.com/office/word/2010/wordprocessingCanvas" xmlns:cx="http://schemas.microsoft.com/office/drawing/2014/chartex" xmlns:cx1="http://schemas.microsoft.com/office/drawing/2015/9/8/chartex" xmlns:cx2="http://schemas.microsoft.com/office/drawing/2015/10/21/chartex" xmlns:cx3="http://schemas.microsoft.com/office/drawing/2016/5/9/chartex" xmlns:cx4="http://schemas.microsoft.com/office/drawing/2016/5/10/chartex" xmlns:cx5="http://schemas.microsoft.com/office/drawing/2016/5/11/chartex" xmlns:cx6="http://schemas.microsoft.com/office/drawing/2016/5/12/chartex" xmlns:cx7="http://schemas.microsoft.com/office/drawing/2016/5/13/chartex" xmlns:cx8="http://schemas.microsoft.com/office/drawing/2016/5/14/chartex" xmlns:mc="http://schemas.openxmlformats.org/markup-compatibility/2006" xmlns:aink="http://schemas.microsoft.com/office/drawing/2016/ink" xmlns:am3d="http://schemas.microsoft.com/office/drawing/2017/model3d" xmlns:o="urn:schemas-microsoft-com:office:office" xmlns:r="http://schemas.openxmlformats.org/officeDocument/2006/relationships" xmlns:m="http://schemas.openxmlformats.org/officeDocument/2006/math" xmlns:v="urn:schemas-microsoft-com:vml" xmlns:wp14="http://schemas.microsoft.com/office/word/2010/wordprocessingDrawing" xmlns:wp="http://schemas.openxmlformats.org/drawingml/2006/wordprocessingDrawing" xmlns:w10="urn:schemas-microsoft-com:office:word" xmlns:w="http://schemas.openxmlformats.org/wordprocessingml/2006/main" xmlns:w14="http://schemas.microsoft.com/office/word/2010/wordml" xmlns:w15="http://schemas.microsoft.com/office/word/2012/wordml" xmlns:w16cex="http://schemas.microsoft.com/office/word/2018/wordml/cex" xmlns:w16cid="http://schemas.microsoft.com/office/word/2016/wordml/cid" xmlns:w16="http://schemas.microsoft.com/office/word/2018/wordml" xmlns:w16sdtdh="http://schemas.microsoft.com/office/word/2020/wordml/sdtdatahash" xmlns:w16se="http://schemas.microsoft.com/office/word/2015/wordml/symex" xmlns:wpg="http://schemas.microsoft.com/office/word/2010/wordprocessingGroup" xmlns:wpi="http://schemas.microsoft.com/office/word/2010/wordprocessingInk" xmlns:wne="http://schemas.microsoft.com/office/word/2006/wordml" xmlns:wps="http://schemas.microsoft.com/office/word/2010/wordprocessingShape" mc:Ignorable="w14 w15 w16se w16cid w16 w16cex w16sdtdh wp14">
   <w:abstractNum w:abstractNumId="0" w15:restartNumberingAfterBreak="0">
     <w:nsid w:val="10C927C9"/>
     <w:multiLevelType w:val="hybridMultilevel"/>
@@ -12580,7 +13862,7 @@
 </file>
 
 <file path=word/styles.xml><?xml version="1.0" encoding="utf-8"?>
-<w:styles xmlns:mc="http://schemas.openxmlformats.org/markup-compatibility/2006" xmlns:r="http://schemas.openxmlformats.org/officeDocument/2006/relationships" xmlns:w="http://schemas.openxmlformats.org/wordprocessingml/2006/main" xmlns:w14="http://schemas.microsoft.com/office/word/2010/wordml" xmlns:w15="http://schemas.microsoft.com/office/word/2012/wordml" xmlns:w16se="http://schemas.microsoft.com/office/word/2015/wordml/symex" mc:Ignorable="w14 w15 w16se">
+<w:styles xmlns:mc="http://schemas.openxmlformats.org/markup-compatibility/2006" xmlns:r="http://schemas.openxmlformats.org/officeDocument/2006/relationships" xmlns:w="http://schemas.openxmlformats.org/wordprocessingml/2006/main" xmlns:w14="http://schemas.microsoft.com/office/word/2010/wordml" xmlns:w15="http://schemas.microsoft.com/office/word/2012/wordml" xmlns:w16cex="http://schemas.microsoft.com/office/word/2018/wordml/cex" xmlns:w16cid="http://schemas.microsoft.com/office/word/2016/wordml/cid" xmlns:w16="http://schemas.microsoft.com/office/word/2018/wordml" xmlns:w16sdtdh="http://schemas.microsoft.com/office/word/2020/wordml/sdtdatahash" xmlns:w16se="http://schemas.microsoft.com/office/word/2015/wordml/symex" mc:Ignorable="w14 w15 w16se w16cid w16 w16cex w16sdtdh">
   <w:docDefaults>
     <w:rPrDefault>
       <w:rPr>
@@ -12596,7 +13878,7 @@
       </w:pPr>
     </w:pPrDefault>
   </w:docDefaults>
-  <w:latentStyles w:defLockedState="0" w:defUIPriority="99" w:defSemiHidden="0" w:defUnhideWhenUsed="0" w:defQFormat="0" w:count="371">
+  <w:latentStyles w:defLockedState="0" w:defUIPriority="99" w:defSemiHidden="0" w:defUnhideWhenUsed="0" w:defQFormat="0" w:count="376">
     <w:lsdException w:name="Normal" w:uiPriority="0" w:qFormat="1"/>
     <w:lsdException w:name="heading 1" w:uiPriority="9" w:qFormat="1"/>
     <w:lsdException w:name="heading 2" w:semiHidden="1" w:uiPriority="9" w:unhideWhenUsed="1" w:qFormat="1"/>
@@ -12702,7 +13984,6 @@
     <w:lsdException w:name="HTML Sample" w:semiHidden="1" w:unhideWhenUsed="1"/>
     <w:lsdException w:name="HTML Typewriter" w:semiHidden="1" w:unhideWhenUsed="1"/>
     <w:lsdException w:name="HTML Variable" w:semiHidden="1" w:unhideWhenUsed="1"/>
-    <w:lsdException w:name="Normal Table" w:semiHidden="1" w:unhideWhenUsed="1"/>
     <w:lsdException w:name="annotation subject" w:semiHidden="1" w:unhideWhenUsed="1"/>
     <w:lsdException w:name="No List" w:semiHidden="1" w:unhideWhenUsed="1"/>
     <w:lsdException w:name="Outline List 1" w:semiHidden="1" w:unhideWhenUsed="1"/>
@@ -12745,11 +14026,8 @@
     <w:lsdException w:name="Table Contemporary" w:semiHidden="1" w:unhideWhenUsed="1"/>
     <w:lsdException w:name="Table Elegant" w:semiHidden="1" w:unhideWhenUsed="1"/>
     <w:lsdException w:name="Table Professional" w:semiHidden="1" w:unhideWhenUsed="1"/>
-    <w:lsdException w:name="Table Subtle 1" w:semiHidden="1" w:unhideWhenUsed="1"/>
     <w:lsdException w:name="Table Subtle 2" w:semiHidden="1" w:unhideWhenUsed="1"/>
     <w:lsdException w:name="Table Web 1" w:semiHidden="1" w:unhideWhenUsed="1"/>
-    <w:lsdException w:name="Table Web 2" w:semiHidden="1" w:unhideWhenUsed="1"/>
-    <w:lsdException w:name="Table Web 3" w:semiHidden="1" w:unhideWhenUsed="1"/>
     <w:lsdException w:name="Balloon Text" w:semiHidden="1" w:unhideWhenUsed="1"/>
     <w:lsdException w:name="Table Grid" w:uiPriority="39"/>
     <w:lsdException w:name="Table Theme" w:semiHidden="1" w:unhideWhenUsed="1"/>
@@ -12968,6 +14246,11 @@
     <w:lsdException w:name="List Table 5 Dark Accent 6" w:uiPriority="50"/>
     <w:lsdException w:name="List Table 6 Colorful Accent 6" w:uiPriority="51"/>
     <w:lsdException w:name="List Table 7 Colorful Accent 6" w:uiPriority="52"/>
+    <w:lsdException w:name="Mention" w:semiHidden="1" w:unhideWhenUsed="1"/>
+    <w:lsdException w:name="Smart Hyperlink" w:semiHidden="1" w:unhideWhenUsed="1"/>
+    <w:lsdException w:name="Hashtag" w:semiHidden="1" w:unhideWhenUsed="1"/>
+    <w:lsdException w:name="Unresolved Mention" w:semiHidden="1" w:unhideWhenUsed="1"/>
+    <w:lsdException w:name="Smart Link" w:semiHidden="1" w:unhideWhenUsed="1"/>
   </w:latentStyles>
   <w:style w:type="paragraph" w:default="1" w:styleId="Normal">
     <w:name w:val="Normal"/>

</xml_diff>